<commit_message>
Week 2 Lec 2 Task Completed
</commit_message>
<xml_diff>
--- a/Week_2.docx
+++ b/Week_2.docx
@@ -4,6 +4,33 @@
   <w:body>
     <w:p>
       <w:pPr>
+        <w:pStyle w:val="Heading1"/>
+        <w:ind w:left="0" w:firstLine="0"/>
+        <w:jc w:val="center"/>
+        <w:rPr>
+          <w:b w:val="1"/>
+          <w:sz w:val="36"/>
+          <w:szCs w:val="36"/>
+        </w:rPr>
+      </w:pPr>
+      <w:bookmarkStart w:colFirst="0" w:colLast="0" w:name="_y5v4svwpad13" w:id="0"/>
+      <w:bookmarkEnd w:id="0"/>
+      <w:r>
+        <w:rPr>
+          <w:b w:val="1"/>
+          <w:rtl w:val="0"/>
+        </w:rPr>
+        <w:tab/>
+        <w:t xml:space="preserve">Documentation of Week 2</w:t>
+      </w:r>
+      <w:r>
+        <w:rPr>
+          <w:rtl w:val="0"/>
+        </w:rPr>
+      </w:r>
+    </w:p>
+    <w:p>
+      <w:pPr>
         <w:ind w:left="720" w:firstLine="0"/>
         <w:rPr>
           <w:b w:val="1"/>
@@ -19,74 +46,22 @@
     </w:p>
     <w:p>
       <w:pPr>
-        <w:ind w:left="720" w:firstLine="0"/>
-        <w:jc w:val="center"/>
-        <w:rPr>
-          <w:b w:val="1"/>
-          <w:sz w:val="36"/>
-          <w:szCs w:val="36"/>
-        </w:rPr>
-      </w:pPr>
-      <w:r>
-        <w:rPr>
-          <w:b w:val="1"/>
-          <w:sz w:val="36"/>
-          <w:szCs w:val="36"/>
-          <w:rtl w:val="0"/>
-        </w:rPr>
-        <w:tab/>
-        <w:t xml:space="preserve">Documentation of Week 2</w:t>
-      </w:r>
-    </w:p>
-    <w:p>
-      <w:pPr>
-        <w:ind w:left="720" w:firstLine="0"/>
-        <w:jc w:val="center"/>
-        <w:rPr>
-          <w:b w:val="1"/>
-          <w:sz w:val="36"/>
-          <w:szCs w:val="36"/>
-        </w:rPr>
-      </w:pPr>
-      <w:r>
-        <w:rPr>
-          <w:rtl w:val="0"/>
-        </w:rPr>
-      </w:r>
-    </w:p>
-    <w:p>
-      <w:pPr>
-        <w:ind w:left="720" w:firstLine="0"/>
-        <w:rPr>
-          <w:b w:val="1"/>
-          <w:sz w:val="26"/>
-          <w:szCs w:val="26"/>
-        </w:rPr>
-      </w:pPr>
-      <w:r>
-        <w:rPr>
-          <w:rtl w:val="0"/>
-        </w:rPr>
-      </w:r>
-    </w:p>
-    <w:p>
-      <w:pPr>
+        <w:pStyle w:val="Heading2"/>
         <w:numPr>
           <w:ilvl w:val="0"/>
-          <w:numId w:val="1"/>
-        </w:numPr>
+          <w:numId w:val="2"/>
+        </w:numPr>
+        <w:spacing w:after="0" w:afterAutospacing="0"/>
         <w:ind w:left="720" w:hanging="360"/>
         <w:rPr>
           <w:b w:val="1"/>
-          <w:sz w:val="28"/>
-          <w:szCs w:val="28"/>
-        </w:rPr>
-      </w:pPr>
-      <w:r>
-        <w:rPr>
-          <w:b w:val="1"/>
-          <w:sz w:val="28"/>
-          <w:szCs w:val="28"/>
+        </w:rPr>
+      </w:pPr>
+      <w:bookmarkStart w:colFirst="0" w:colLast="0" w:name="_dcu0a1tax4w8" w:id="1"/>
+      <w:bookmarkEnd w:id="1"/>
+      <w:r>
+        <w:rPr>
+          <w:b w:val="1"/>
           <w:rtl w:val="0"/>
         </w:rPr>
         <w:t xml:space="preserve">Lecture 3 Practice</w:t>
@@ -96,13 +71,19 @@
       <w:pPr>
         <w:numPr>
           <w:ilvl w:val="1"/>
-          <w:numId w:val="1"/>
-        </w:numPr>
+          <w:numId w:val="2"/>
+        </w:numPr>
+        <w:spacing w:after="0" w:afterAutospacing="0"/>
         <w:ind w:left="1440" w:hanging="360"/>
-        <w:rPr/>
-      </w:pPr>
-      <w:r>
-        <w:rPr>
+        <w:rPr>
+          <w:sz w:val="24"/>
+          <w:szCs w:val="24"/>
+        </w:rPr>
+      </w:pPr>
+      <w:r>
+        <w:rPr>
+          <w:sz w:val="24"/>
+          <w:szCs w:val="24"/>
           <w:rtl w:val="0"/>
         </w:rPr>
         <w:t xml:space="preserve">I am trying to create a new git repository and will run some commands of git for learning purposes. Details of each step is given with a screen shot.</w:t>
@@ -110,24 +91,31 @@
     </w:p>
     <w:p>
       <w:pPr>
+        <w:pStyle w:val="Heading3"/>
         <w:numPr>
           <w:ilvl w:val="1"/>
-          <w:numId w:val="1"/>
-        </w:numPr>
+          <w:numId w:val="2"/>
+        </w:numPr>
+        <w:spacing w:after="0" w:afterAutospacing="0" w:before="0" w:beforeAutospacing="0"/>
         <w:ind w:left="1440" w:hanging="360"/>
         <w:rPr>
           <w:b w:val="1"/>
-        </w:rPr>
-      </w:pPr>
-      <w:r>
-        <w:rPr>
-          <w:b w:val="1"/>
+          <w:color w:val="000000"/>
+        </w:rPr>
+      </w:pPr>
+      <w:bookmarkStart w:colFirst="0" w:colLast="0" w:name="_slvap18r5cu4" w:id="2"/>
+      <w:bookmarkEnd w:id="2"/>
+      <w:r>
+        <w:rPr>
+          <w:b w:val="1"/>
+          <w:color w:val="000000"/>
           <w:rtl w:val="0"/>
         </w:rPr>
         <w:t xml:space="preserve">Step 1: </w:t>
       </w:r>
       <w:r>
         <w:rPr>
+          <w:color w:val="000000"/>
           <w:rtl w:val="0"/>
         </w:rPr>
         <w:t xml:space="preserve">Create a repository on github website.</w:t>
@@ -135,24 +123,31 @@
     </w:p>
     <w:p>
       <w:pPr>
+        <w:pStyle w:val="Heading4"/>
         <w:numPr>
           <w:ilvl w:val="2"/>
-          <w:numId w:val="1"/>
-        </w:numPr>
+          <w:numId w:val="2"/>
+        </w:numPr>
+        <w:spacing w:before="0" w:beforeAutospacing="0"/>
         <w:ind w:left="2160" w:hanging="360"/>
         <w:rPr>
           <w:b w:val="1"/>
-        </w:rPr>
-      </w:pPr>
-      <w:r>
-        <w:rPr>
-          <w:b w:val="1"/>
+          <w:color w:val="000000"/>
+        </w:rPr>
+      </w:pPr>
+      <w:bookmarkStart w:colFirst="0" w:colLast="0" w:name="_e7qlkf1n2brd" w:id="3"/>
+      <w:bookmarkEnd w:id="3"/>
+      <w:r>
+        <w:rPr>
+          <w:b w:val="1"/>
+          <w:color w:val="000000"/>
           <w:rtl w:val="0"/>
         </w:rPr>
         <w:t xml:space="preserve">Step 1.1: </w:t>
       </w:r>
       <w:r>
         <w:rPr>
+          <w:color w:val="000000"/>
           <w:rtl w:val="0"/>
         </w:rPr>
         <w:t xml:space="preserve">Go to </w:t>
@@ -160,7 +155,7 @@
       <w:hyperlink r:id="rId6">
         <w:r>
           <w:rPr>
-            <w:color w:val="1155cc"/>
+            <w:color w:val="000000"/>
             <w:u w:val="single"/>
             <w:rtl w:val="0"/>
           </w:rPr>
@@ -196,12 +191,12 @@
           <wp:inline distB="114300" distT="114300" distL="114300" distR="114300">
             <wp:extent cx="5943600" cy="3339289"/>
             <wp:effectExtent b="0" l="0" r="0" t="0"/>
-            <wp:docPr id="6" name="image3.png"/>
+            <wp:docPr id="10" name="image4.png"/>
             <a:graphic>
               <a:graphicData uri="http://schemas.openxmlformats.org/drawingml/2006/picture">
                 <pic:pic>
                   <pic:nvPicPr>
-                    <pic:cNvPr id="0" name="image3.png"/>
+                    <pic:cNvPr id="0" name="image4.png"/>
                     <pic:cNvPicPr preferRelativeResize="0"/>
                   </pic:nvPicPr>
                   <pic:blipFill>
@@ -245,24 +240,30 @@
     </w:p>
     <w:p>
       <w:pPr>
+        <w:pStyle w:val="Heading4"/>
         <w:numPr>
           <w:ilvl w:val="2"/>
-          <w:numId w:val="1"/>
+          <w:numId w:val="2"/>
         </w:numPr>
         <w:ind w:left="2160" w:hanging="360"/>
         <w:rPr>
           <w:b w:val="1"/>
-        </w:rPr>
-      </w:pPr>
-      <w:r>
-        <w:rPr>
-          <w:b w:val="1"/>
+          <w:color w:val="000000"/>
+        </w:rPr>
+      </w:pPr>
+      <w:bookmarkStart w:colFirst="0" w:colLast="0" w:name="_kzdz2awpdobv" w:id="4"/>
+      <w:bookmarkEnd w:id="4"/>
+      <w:r>
+        <w:rPr>
+          <w:b w:val="1"/>
+          <w:color w:val="000000"/>
           <w:rtl w:val="0"/>
         </w:rPr>
         <w:t xml:space="preserve">Step 1.2: </w:t>
       </w:r>
       <w:r>
         <w:rPr>
+          <w:color w:val="000000"/>
           <w:rtl w:val="0"/>
         </w:rPr>
         <w:t xml:space="preserve">Enter repository name</w:t>
@@ -279,12 +280,12 @@
           <wp:inline distB="114300" distT="114300" distL="114300" distR="114300">
             <wp:extent cx="5943600" cy="4267200"/>
             <wp:effectExtent b="0" l="0" r="0" t="0"/>
-            <wp:docPr id="22" name="image19.png"/>
+            <wp:docPr id="35" name="image22.png"/>
             <a:graphic>
               <a:graphicData uri="http://schemas.openxmlformats.org/drawingml/2006/picture">
                 <pic:pic>
                   <pic:nvPicPr>
-                    <pic:cNvPr id="0" name="image19.png"/>
+                    <pic:cNvPr id="0" name="image22.png"/>
                     <pic:cNvPicPr preferRelativeResize="0"/>
                   </pic:nvPicPr>
                   <pic:blipFill>
@@ -327,24 +328,30 @@
     </w:p>
     <w:p>
       <w:pPr>
+        <w:pStyle w:val="Heading4"/>
         <w:numPr>
           <w:ilvl w:val="2"/>
-          <w:numId w:val="1"/>
+          <w:numId w:val="2"/>
         </w:numPr>
         <w:ind w:left="2160" w:hanging="360"/>
         <w:rPr>
           <w:b w:val="1"/>
-        </w:rPr>
-      </w:pPr>
-      <w:r>
-        <w:rPr>
-          <w:b w:val="1"/>
+          <w:color w:val="000000"/>
+        </w:rPr>
+      </w:pPr>
+      <w:bookmarkStart w:colFirst="0" w:colLast="0" w:name="_qqe61dh3xare" w:id="5"/>
+      <w:bookmarkEnd w:id="5"/>
+      <w:r>
+        <w:rPr>
+          <w:b w:val="1"/>
+          <w:color w:val="000000"/>
           <w:rtl w:val="0"/>
         </w:rPr>
         <w:t xml:space="preserve">Step 1.3: </w:t>
       </w:r>
       <w:r>
         <w:rPr>
+          <w:color w:val="000000"/>
           <w:rtl w:val="0"/>
         </w:rPr>
         <w:t xml:space="preserve">Scroll down and click on the </w:t>
@@ -352,12 +359,14 @@
       <w:r>
         <w:rPr>
           <w:b w:val="1"/>
+          <w:color w:val="000000"/>
           <w:rtl w:val="0"/>
         </w:rPr>
         <w:t xml:space="preserve">Create Repository </w:t>
       </w:r>
       <w:r>
         <w:rPr>
+          <w:color w:val="000000"/>
           <w:rtl w:val="0"/>
         </w:rPr>
         <w:t xml:space="preserve">button. You will be redirected to your repository home page.</w:t>
@@ -385,12 +394,12 @@
           <wp:inline distB="114300" distT="114300" distL="114300" distR="114300">
             <wp:extent cx="5943600" cy="3200400"/>
             <wp:effectExtent b="0" l="0" r="0" t="0"/>
-            <wp:docPr id="9" name="image2.png"/>
+            <wp:docPr id="15" name="image5.png"/>
             <a:graphic>
               <a:graphicData uri="http://schemas.openxmlformats.org/drawingml/2006/picture">
                 <pic:pic>
                   <pic:nvPicPr>
-                    <pic:cNvPr id="0" name="image2.png"/>
+                    <pic:cNvPr id="0" name="image5.png"/>
                     <pic:cNvPicPr preferRelativeResize="0"/>
                   </pic:nvPicPr>
                   <pic:blipFill>
@@ -431,12 +440,12 @@
           <wp:inline distB="114300" distT="114300" distL="114300" distR="114300">
             <wp:extent cx="5943600" cy="3340100"/>
             <wp:effectExtent b="0" l="0" r="0" t="0"/>
-            <wp:docPr id="21" name="image23.png"/>
+            <wp:docPr id="33" name="image36.png"/>
             <a:graphic>
               <a:graphicData uri="http://schemas.openxmlformats.org/drawingml/2006/picture">
                 <pic:pic>
                   <pic:nvPicPr>
-                    <pic:cNvPr id="0" name="image23.png"/>
+                    <pic:cNvPr id="0" name="image36.png"/>
                     <pic:cNvPicPr preferRelativeResize="0"/>
                   </pic:nvPicPr>
                   <pic:blipFill>
@@ -479,24 +488,31 @@
     </w:p>
     <w:p>
       <w:pPr>
+        <w:pStyle w:val="Heading3"/>
         <w:numPr>
           <w:ilvl w:val="1"/>
-          <w:numId w:val="1"/>
-        </w:numPr>
+          <w:numId w:val="2"/>
+        </w:numPr>
+        <w:spacing w:after="0" w:afterAutospacing="0"/>
         <w:ind w:left="1440" w:hanging="360"/>
         <w:rPr>
           <w:b w:val="1"/>
-        </w:rPr>
-      </w:pPr>
-      <w:r>
-        <w:rPr>
-          <w:b w:val="1"/>
+          <w:color w:val="000000"/>
+        </w:rPr>
+      </w:pPr>
+      <w:bookmarkStart w:colFirst="0" w:colLast="0" w:name="_b82302owl52r" w:id="6"/>
+      <w:bookmarkEnd w:id="6"/>
+      <w:r>
+        <w:rPr>
+          <w:b w:val="1"/>
+          <w:color w:val="000000"/>
           <w:rtl w:val="0"/>
         </w:rPr>
         <w:t xml:space="preserve">Step 2: </w:t>
       </w:r>
       <w:r>
         <w:rPr>
+          <w:color w:val="000000"/>
           <w:rtl w:val="0"/>
         </w:rPr>
         <w:t xml:space="preserve">After creating a repository online. Let's try to clone it, so that it can be used on your PC.</w:t>
@@ -504,24 +520,31 @@
     </w:p>
     <w:p>
       <w:pPr>
+        <w:pStyle w:val="Heading4"/>
         <w:numPr>
           <w:ilvl w:val="2"/>
-          <w:numId w:val="1"/>
-        </w:numPr>
+          <w:numId w:val="2"/>
+        </w:numPr>
+        <w:spacing w:before="0" w:beforeAutospacing="0"/>
         <w:ind w:left="2160" w:hanging="360"/>
         <w:rPr>
           <w:b w:val="1"/>
-        </w:rPr>
-      </w:pPr>
-      <w:r>
-        <w:rPr>
-          <w:b w:val="1"/>
+          <w:color w:val="000000"/>
+        </w:rPr>
+      </w:pPr>
+      <w:bookmarkStart w:colFirst="0" w:colLast="0" w:name="_2b6kztp0ocqc" w:id="7"/>
+      <w:bookmarkEnd w:id="7"/>
+      <w:r>
+        <w:rPr>
+          <w:b w:val="1"/>
+          <w:color w:val="000000"/>
           <w:rtl w:val="0"/>
         </w:rPr>
         <w:t xml:space="preserve">Step 2.1: </w:t>
       </w:r>
       <w:r>
         <w:rPr>
+          <w:color w:val="000000"/>
           <w:rtl w:val="0"/>
         </w:rPr>
         <w:t xml:space="preserve">Copy the repository url. You can either copy HTTPS or SSH. I will copy SSH url.</w:t>
@@ -549,12 +572,12 @@
           <wp:inline distB="114300" distT="114300" distL="114300" distR="114300">
             <wp:extent cx="5943600" cy="2260600"/>
             <wp:effectExtent b="0" l="0" r="0" t="0"/>
-            <wp:docPr id="2" name="image15.png"/>
+            <wp:docPr id="5" name="image11.png"/>
             <a:graphic>
               <a:graphicData uri="http://schemas.openxmlformats.org/drawingml/2006/picture">
                 <pic:pic>
                   <pic:nvPicPr>
-                    <pic:cNvPr id="0" name="image15.png"/>
+                    <pic:cNvPr id="0" name="image11.png"/>
                     <pic:cNvPicPr preferRelativeResize="0"/>
                   </pic:nvPicPr>
                   <pic:blipFill>
@@ -597,24 +620,30 @@
     </w:p>
     <w:p>
       <w:pPr>
+        <w:pStyle w:val="Heading4"/>
         <w:numPr>
           <w:ilvl w:val="2"/>
-          <w:numId w:val="1"/>
+          <w:numId w:val="2"/>
         </w:numPr>
         <w:ind w:left="2160" w:hanging="360"/>
         <w:rPr>
           <w:b w:val="1"/>
-        </w:rPr>
-      </w:pPr>
-      <w:r>
-        <w:rPr>
-          <w:b w:val="1"/>
+          <w:color w:val="000000"/>
+        </w:rPr>
+      </w:pPr>
+      <w:bookmarkStart w:colFirst="0" w:colLast="0" w:name="_q8cuu4hly3wl" w:id="8"/>
+      <w:bookmarkEnd w:id="8"/>
+      <w:r>
+        <w:rPr>
+          <w:b w:val="1"/>
+          <w:color w:val="000000"/>
           <w:rtl w:val="0"/>
         </w:rPr>
         <w:t xml:space="preserve">Step 2.2: </w:t>
       </w:r>
       <w:r>
         <w:rPr>
+          <w:color w:val="000000"/>
           <w:rtl w:val="0"/>
         </w:rPr>
         <w:t xml:space="preserve">Open terminal. Change the directory where you want to clone  and enter </w:t>
@@ -622,12 +651,14 @@
       <w:r>
         <w:rPr>
           <w:b w:val="1"/>
+          <w:color w:val="000000"/>
           <w:rtl w:val="0"/>
         </w:rPr>
         <w:t xml:space="preserve">git clone repo_url </w:t>
       </w:r>
       <w:r>
         <w:rPr>
+          <w:color w:val="000000"/>
           <w:rtl w:val="0"/>
         </w:rPr>
         <w:t xml:space="preserve">command. Git will clone the repository.</w:t>
@@ -655,12 +686,12 @@
           <wp:inline distB="114300" distT="114300" distL="114300" distR="114300">
             <wp:extent cx="5943600" cy="3251200"/>
             <wp:effectExtent b="0" l="0" r="0" t="0"/>
-            <wp:docPr id="25" name="image24.png"/>
+            <wp:docPr id="38" name="image35.png"/>
             <a:graphic>
               <a:graphicData uri="http://schemas.openxmlformats.org/drawingml/2006/picture">
                 <pic:pic>
                   <pic:nvPicPr>
-                    <pic:cNvPr id="0" name="image24.png"/>
+                    <pic:cNvPr id="0" name="image35.png"/>
                     <pic:cNvPicPr preferRelativeResize="0"/>
                   </pic:nvPicPr>
                   <pic:blipFill>
@@ -696,24 +727,31 @@
     </w:p>
     <w:p>
       <w:pPr>
+        <w:pStyle w:val="Heading3"/>
         <w:numPr>
           <w:ilvl w:val="1"/>
-          <w:numId w:val="1"/>
-        </w:numPr>
+          <w:numId w:val="2"/>
+        </w:numPr>
+        <w:spacing w:after="0" w:afterAutospacing="0"/>
         <w:ind w:left="1440" w:hanging="360"/>
         <w:rPr>
           <w:b w:val="1"/>
-        </w:rPr>
-      </w:pPr>
-      <w:r>
-        <w:rPr>
-          <w:b w:val="1"/>
+          <w:color w:val="000000"/>
+        </w:rPr>
+      </w:pPr>
+      <w:bookmarkStart w:colFirst="0" w:colLast="0" w:name="_2rg1aitckf4g" w:id="9"/>
+      <w:bookmarkEnd w:id="9"/>
+      <w:r>
+        <w:rPr>
+          <w:b w:val="1"/>
+          <w:color w:val="000000"/>
           <w:rtl w:val="0"/>
         </w:rPr>
         <w:t xml:space="preserve">Step 3: </w:t>
       </w:r>
       <w:r>
         <w:rPr>
+          <w:color w:val="000000"/>
           <w:rtl w:val="0"/>
         </w:rPr>
         <w:t xml:space="preserve">Now we have cloned the repository. Let’s add a new file and push it.</w:t>
@@ -721,24 +759,31 @@
     </w:p>
     <w:p>
       <w:pPr>
+        <w:pStyle w:val="Heading4"/>
         <w:numPr>
           <w:ilvl w:val="2"/>
-          <w:numId w:val="1"/>
-        </w:numPr>
+          <w:numId w:val="2"/>
+        </w:numPr>
+        <w:spacing w:before="0" w:beforeAutospacing="0"/>
         <w:ind w:left="2160" w:hanging="360"/>
         <w:rPr>
           <w:b w:val="1"/>
-        </w:rPr>
-      </w:pPr>
-      <w:r>
-        <w:rPr>
-          <w:b w:val="1"/>
+          <w:color w:val="000000"/>
+        </w:rPr>
+      </w:pPr>
+      <w:bookmarkStart w:colFirst="0" w:colLast="0" w:name="_1cz6ys6w71tm" w:id="10"/>
+      <w:bookmarkEnd w:id="10"/>
+      <w:r>
+        <w:rPr>
+          <w:b w:val="1"/>
+          <w:color w:val="000000"/>
           <w:rtl w:val="0"/>
         </w:rPr>
         <w:t xml:space="preserve">Step 3.1:</w:t>
       </w:r>
       <w:r>
         <w:rPr>
+          <w:color w:val="000000"/>
           <w:rtl w:val="0"/>
         </w:rPr>
         <w:t xml:space="preserve"> Firstly get into the repo directory using </w:t>
@@ -746,12 +791,14 @@
       <w:r>
         <w:rPr>
           <w:b w:val="1"/>
+          <w:color w:val="000000"/>
           <w:rtl w:val="0"/>
         </w:rPr>
         <w:t xml:space="preserve">cd directory_name</w:t>
       </w:r>
       <w:r>
         <w:rPr>
+          <w:color w:val="000000"/>
           <w:rtl w:val="0"/>
         </w:rPr>
         <w:t xml:space="preserve"> command.</w:t>
@@ -779,12 +826,12 @@
           <wp:inline distB="114300" distT="114300" distL="114300" distR="114300">
             <wp:extent cx="5943600" cy="3251200"/>
             <wp:effectExtent b="0" l="0" r="0" t="0"/>
-            <wp:docPr id="1" name="image6.png"/>
+            <wp:docPr id="3" name="image12.png"/>
             <a:graphic>
               <a:graphicData uri="http://schemas.openxmlformats.org/drawingml/2006/picture">
                 <pic:pic>
                   <pic:nvPicPr>
-                    <pic:cNvPr id="0" name="image6.png"/>
+                    <pic:cNvPr id="0" name="image12.png"/>
                     <pic:cNvPicPr preferRelativeResize="0"/>
                   </pic:nvPicPr>
                   <pic:blipFill>
@@ -827,24 +874,30 @@
     </w:p>
     <w:p>
       <w:pPr>
+        <w:pStyle w:val="Heading4"/>
         <w:numPr>
           <w:ilvl w:val="2"/>
-          <w:numId w:val="1"/>
+          <w:numId w:val="2"/>
         </w:numPr>
         <w:ind w:left="2160" w:hanging="360"/>
         <w:rPr>
           <w:b w:val="1"/>
-        </w:rPr>
-      </w:pPr>
-      <w:r>
-        <w:rPr>
-          <w:b w:val="1"/>
+          <w:color w:val="000000"/>
+        </w:rPr>
+      </w:pPr>
+      <w:bookmarkStart w:colFirst="0" w:colLast="0" w:name="_i62i5q1nq15h" w:id="11"/>
+      <w:bookmarkEnd w:id="11"/>
+      <w:r>
+        <w:rPr>
+          <w:b w:val="1"/>
+          <w:color w:val="000000"/>
           <w:rtl w:val="0"/>
         </w:rPr>
         <w:t xml:space="preserve">Step 3.2: </w:t>
       </w:r>
       <w:r>
         <w:rPr>
+          <w:color w:val="000000"/>
           <w:rtl w:val="0"/>
         </w:rPr>
         <w:t xml:space="preserve">Create a new file and add some random stuff.</w:t>
@@ -872,12 +925,12 @@
           <wp:inline distB="114300" distT="114300" distL="114300" distR="114300">
             <wp:extent cx="5943600" cy="3251200"/>
             <wp:effectExtent b="0" l="0" r="0" t="0"/>
-            <wp:docPr id="3" name="image5.png"/>
+            <wp:docPr id="6" name="image6.png"/>
             <a:graphic>
               <a:graphicData uri="http://schemas.openxmlformats.org/drawingml/2006/picture">
                 <pic:pic>
                   <pic:nvPicPr>
-                    <pic:cNvPr id="0" name="image5.png"/>
+                    <pic:cNvPr id="0" name="image6.png"/>
                     <pic:cNvPicPr preferRelativeResize="0"/>
                   </pic:nvPicPr>
                   <pic:blipFill>
@@ -910,24 +963,30 @@
     </w:p>
     <w:p>
       <w:pPr>
+        <w:pStyle w:val="Heading4"/>
         <w:numPr>
           <w:ilvl w:val="2"/>
-          <w:numId w:val="1"/>
+          <w:numId w:val="2"/>
         </w:numPr>
         <w:ind w:left="2160" w:hanging="360"/>
         <w:rPr>
           <w:b w:val="1"/>
-        </w:rPr>
-      </w:pPr>
-      <w:r>
-        <w:rPr>
-          <w:b w:val="1"/>
+          <w:color w:val="000000"/>
+        </w:rPr>
+      </w:pPr>
+      <w:bookmarkStart w:colFirst="0" w:colLast="0" w:name="_uk1cyjey0ypf" w:id="12"/>
+      <w:bookmarkEnd w:id="12"/>
+      <w:r>
+        <w:rPr>
+          <w:b w:val="1"/>
+          <w:color w:val="000000"/>
           <w:rtl w:val="0"/>
         </w:rPr>
         <w:t xml:space="preserve">Step 3.3: </w:t>
       </w:r>
       <w:r>
         <w:rPr>
+          <w:color w:val="000000"/>
           <w:rtl w:val="0"/>
         </w:rPr>
         <w:t xml:space="preserve">Clear the screen and enter </w:t>
@@ -935,12 +994,14 @@
       <w:r>
         <w:rPr>
           <w:b w:val="1"/>
+          <w:color w:val="000000"/>
           <w:rtl w:val="0"/>
         </w:rPr>
         <w:t xml:space="preserve">git status</w:t>
       </w:r>
       <w:r>
         <w:rPr>
+          <w:color w:val="000000"/>
           <w:rtl w:val="0"/>
         </w:rPr>
         <w:t xml:space="preserve"> command.</w:t>
@@ -968,12 +1029,12 @@
           <wp:inline distB="114300" distT="114300" distL="114300" distR="114300">
             <wp:extent cx="5943600" cy="3251200"/>
             <wp:effectExtent b="0" l="0" r="0" t="0"/>
-            <wp:docPr id="7" name="image4.png"/>
+            <wp:docPr id="11" name="image7.png"/>
             <a:graphic>
               <a:graphicData uri="http://schemas.openxmlformats.org/drawingml/2006/picture">
                 <pic:pic>
                   <pic:nvPicPr>
-                    <pic:cNvPr id="0" name="image4.png"/>
+                    <pic:cNvPr id="0" name="image7.png"/>
                     <pic:cNvPicPr preferRelativeResize="0"/>
                   </pic:nvPicPr>
                   <pic:blipFill>
@@ -1016,24 +1077,30 @@
     </w:p>
     <w:p>
       <w:pPr>
+        <w:pStyle w:val="Heading4"/>
         <w:numPr>
           <w:ilvl w:val="2"/>
-          <w:numId w:val="1"/>
+          <w:numId w:val="2"/>
         </w:numPr>
         <w:ind w:left="2160" w:hanging="360"/>
         <w:rPr>
           <w:b w:val="1"/>
-        </w:rPr>
-      </w:pPr>
-      <w:r>
-        <w:rPr>
-          <w:b w:val="1"/>
+          <w:color w:val="000000"/>
+        </w:rPr>
+      </w:pPr>
+      <w:bookmarkStart w:colFirst="0" w:colLast="0" w:name="_mt20no39nu4u" w:id="13"/>
+      <w:bookmarkEnd w:id="13"/>
+      <w:r>
+        <w:rPr>
+          <w:b w:val="1"/>
+          <w:color w:val="000000"/>
           <w:rtl w:val="0"/>
         </w:rPr>
         <w:t xml:space="preserve">Step 3.4:</w:t>
       </w:r>
       <w:r>
         <w:rPr>
+          <w:color w:val="000000"/>
           <w:rtl w:val="0"/>
         </w:rPr>
         <w:t xml:space="preserve"> Here you can see that under </w:t>
@@ -1041,12 +1108,14 @@
       <w:r>
         <w:rPr>
           <w:b w:val="1"/>
+          <w:color w:val="000000"/>
           <w:rtl w:val="0"/>
         </w:rPr>
         <w:t xml:space="preserve">Untracked files: </w:t>
       </w:r>
       <w:r>
         <w:rPr>
+          <w:color w:val="000000"/>
           <w:rtl w:val="0"/>
         </w:rPr>
         <w:t xml:space="preserve">t1.txt is highlighted in red. Which means that this file is not yet tracked by git. </w:t>
@@ -1074,12 +1143,12 @@
           <wp:inline distB="114300" distT="114300" distL="114300" distR="114300">
             <wp:extent cx="5943600" cy="1524000"/>
             <wp:effectExtent b="0" l="0" r="0" t="0"/>
-            <wp:docPr id="8" name="image1.png"/>
+            <wp:docPr id="13" name="image2.png"/>
             <a:graphic>
               <a:graphicData uri="http://schemas.openxmlformats.org/drawingml/2006/picture">
                 <pic:pic>
                   <pic:nvPicPr>
-                    <pic:cNvPr id="0" name="image1.png"/>
+                    <pic:cNvPr id="0" name="image2.png"/>
                     <pic:cNvPicPr preferRelativeResize="0"/>
                   </pic:nvPicPr>
                   <pic:blipFill>
@@ -1122,24 +1191,30 @@
     </w:p>
     <w:p>
       <w:pPr>
+        <w:pStyle w:val="Heading4"/>
         <w:numPr>
           <w:ilvl w:val="2"/>
-          <w:numId w:val="1"/>
+          <w:numId w:val="2"/>
         </w:numPr>
         <w:ind w:left="2160" w:hanging="360"/>
         <w:rPr>
           <w:b w:val="1"/>
-        </w:rPr>
-      </w:pPr>
-      <w:r>
-        <w:rPr>
-          <w:b w:val="1"/>
+          <w:color w:val="000000"/>
+        </w:rPr>
+      </w:pPr>
+      <w:bookmarkStart w:colFirst="0" w:colLast="0" w:name="_c9p93g195sjb" w:id="14"/>
+      <w:bookmarkEnd w:id="14"/>
+      <w:r>
+        <w:rPr>
+          <w:b w:val="1"/>
+          <w:color w:val="000000"/>
           <w:rtl w:val="0"/>
         </w:rPr>
         <w:t xml:space="preserve">Step 3.5: </w:t>
       </w:r>
       <w:r>
         <w:rPr>
+          <w:color w:val="000000"/>
           <w:rtl w:val="0"/>
         </w:rPr>
         <w:t xml:space="preserve">So we have to inform git to track the file by entering </w:t>
@@ -1147,12 +1222,14 @@
       <w:r>
         <w:rPr>
           <w:b w:val="1"/>
+          <w:color w:val="000000"/>
           <w:rtl w:val="0"/>
         </w:rPr>
         <w:t xml:space="preserve">git add fileName</w:t>
       </w:r>
       <w:r>
         <w:rPr>
+          <w:color w:val="000000"/>
           <w:rtl w:val="0"/>
         </w:rPr>
         <w:t xml:space="preserve"> command. Enter the command and again see status. Now you can see that git is tracking the file but it is not committed.</w:t>
@@ -1180,12 +1257,12 @@
           <wp:inline distB="114300" distT="114300" distL="114300" distR="114300">
             <wp:extent cx="5943600" cy="3251200"/>
             <wp:effectExtent b="0" l="0" r="0" t="0"/>
-            <wp:docPr id="19" name="image21.png"/>
+            <wp:docPr id="30" name="image27.png"/>
             <a:graphic>
               <a:graphicData uri="http://schemas.openxmlformats.org/drawingml/2006/picture">
                 <pic:pic>
                   <pic:nvPicPr>
-                    <pic:cNvPr id="0" name="image21.png"/>
+                    <pic:cNvPr id="0" name="image27.png"/>
                     <pic:cNvPicPr preferRelativeResize="0"/>
                   </pic:nvPicPr>
                   <pic:blipFill>
@@ -1228,24 +1305,30 @@
     </w:p>
     <w:p>
       <w:pPr>
+        <w:pStyle w:val="Heading4"/>
         <w:numPr>
           <w:ilvl w:val="2"/>
-          <w:numId w:val="1"/>
+          <w:numId w:val="2"/>
         </w:numPr>
         <w:ind w:left="2160" w:hanging="360"/>
         <w:rPr>
           <w:b w:val="1"/>
-        </w:rPr>
-      </w:pPr>
-      <w:r>
-        <w:rPr>
-          <w:b w:val="1"/>
+          <w:color w:val="000000"/>
+        </w:rPr>
+      </w:pPr>
+      <w:bookmarkStart w:colFirst="0" w:colLast="0" w:name="_o9l8ebebc3o2" w:id="15"/>
+      <w:bookmarkEnd w:id="15"/>
+      <w:r>
+        <w:rPr>
+          <w:b w:val="1"/>
+          <w:color w:val="000000"/>
           <w:rtl w:val="0"/>
         </w:rPr>
         <w:t xml:space="preserve">Step 3.6:</w:t>
       </w:r>
       <w:r>
         <w:rPr>
+          <w:color w:val="000000"/>
           <w:rtl w:val="0"/>
         </w:rPr>
         <w:t xml:space="preserve"> So clear the screen and enter command </w:t>
@@ -1253,12 +1336,14 @@
       <w:r>
         <w:rPr>
           <w:b w:val="1"/>
+          <w:color w:val="000000"/>
           <w:rtl w:val="0"/>
         </w:rPr>
         <w:t xml:space="preserve">git commit -m “Any meaningful message”</w:t>
       </w:r>
       <w:r>
         <w:rPr>
+          <w:color w:val="000000"/>
           <w:rtl w:val="0"/>
         </w:rPr>
         <w:t xml:space="preserve">. And again check git status. Now you can see that there is nothing to commit.</w:t>
@@ -1286,12 +1371,12 @@
           <wp:inline distB="114300" distT="114300" distL="114300" distR="114300">
             <wp:extent cx="5943600" cy="3251200"/>
             <wp:effectExtent b="0" l="0" r="0" t="0"/>
-            <wp:docPr id="11" name="image13.png"/>
+            <wp:docPr id="18" name="image14.png"/>
             <a:graphic>
               <a:graphicData uri="http://schemas.openxmlformats.org/drawingml/2006/picture">
                 <pic:pic>
                   <pic:nvPicPr>
-                    <pic:cNvPr id="0" name="image13.png"/>
+                    <pic:cNvPr id="0" name="image14.png"/>
                     <pic:cNvPicPr preferRelativeResize="0"/>
                   </pic:nvPicPr>
                   <pic:blipFill>
@@ -1334,24 +1419,30 @@
     </w:p>
     <w:p>
       <w:pPr>
+        <w:pStyle w:val="Heading4"/>
         <w:numPr>
           <w:ilvl w:val="2"/>
-          <w:numId w:val="1"/>
+          <w:numId w:val="2"/>
         </w:numPr>
         <w:ind w:left="2160" w:hanging="360"/>
         <w:rPr>
           <w:b w:val="1"/>
-        </w:rPr>
-      </w:pPr>
-      <w:r>
-        <w:rPr>
-          <w:b w:val="1"/>
+          <w:color w:val="000000"/>
+        </w:rPr>
+      </w:pPr>
+      <w:bookmarkStart w:colFirst="0" w:colLast="0" w:name="_jvaxim7utnzk" w:id="16"/>
+      <w:bookmarkEnd w:id="16"/>
+      <w:r>
+        <w:rPr>
+          <w:b w:val="1"/>
+          <w:color w:val="000000"/>
           <w:rtl w:val="0"/>
         </w:rPr>
         <w:t xml:space="preserve">Step 3.7:</w:t>
       </w:r>
       <w:r>
         <w:rPr>
+          <w:color w:val="000000"/>
           <w:rtl w:val="0"/>
         </w:rPr>
         <w:t xml:space="preserve"> Now we have committed the changes. But still these changes are not visible online. The reason is that we have to push the repo. So enter </w:t>
@@ -1359,12 +1450,14 @@
       <w:r>
         <w:rPr>
           <w:b w:val="1"/>
+          <w:color w:val="000000"/>
           <w:rtl w:val="0"/>
         </w:rPr>
         <w:t xml:space="preserve">git push</w:t>
       </w:r>
       <w:r>
         <w:rPr>
+          <w:color w:val="000000"/>
           <w:rtl w:val="0"/>
         </w:rPr>
         <w:t xml:space="preserve"> command. Now you can see changes on Github repo also.</w:t>
@@ -1392,12 +1485,12 @@
           <wp:inline distB="114300" distT="114300" distL="114300" distR="114300">
             <wp:extent cx="5943600" cy="3251200"/>
             <wp:effectExtent b="0" l="0" r="0" t="0"/>
-            <wp:docPr id="10" name="image8.png"/>
+            <wp:docPr id="17" name="image13.png"/>
             <a:graphic>
               <a:graphicData uri="http://schemas.openxmlformats.org/drawingml/2006/picture">
                 <pic:pic>
                   <pic:nvPicPr>
-                    <pic:cNvPr id="0" name="image8.png"/>
+                    <pic:cNvPr id="0" name="image13.png"/>
                     <pic:cNvPicPr preferRelativeResize="0"/>
                   </pic:nvPicPr>
                   <pic:blipFill>
@@ -1440,24 +1533,31 @@
     </w:p>
     <w:p>
       <w:pPr>
+        <w:pStyle w:val="Heading3"/>
         <w:numPr>
           <w:ilvl w:val="1"/>
-          <w:numId w:val="1"/>
-        </w:numPr>
+          <w:numId w:val="2"/>
+        </w:numPr>
+        <w:spacing w:after="0" w:afterAutospacing="0"/>
         <w:ind w:left="1440" w:hanging="360"/>
         <w:rPr>
           <w:b w:val="1"/>
-        </w:rPr>
-      </w:pPr>
-      <w:r>
-        <w:rPr>
-          <w:b w:val="1"/>
+          <w:color w:val="000000"/>
+        </w:rPr>
+      </w:pPr>
+      <w:bookmarkStart w:colFirst="0" w:colLast="0" w:name="_s2xc9pm42xy1" w:id="17"/>
+      <w:bookmarkEnd w:id="17"/>
+      <w:r>
+        <w:rPr>
+          <w:b w:val="1"/>
+          <w:color w:val="000000"/>
           <w:rtl w:val="0"/>
         </w:rPr>
         <w:t xml:space="preserve">Step 4:</w:t>
       </w:r>
       <w:r>
         <w:rPr>
+          <w:color w:val="000000"/>
           <w:rtl w:val="0"/>
         </w:rPr>
         <w:t xml:space="preserve"> Now let’s try to add a README.md file online and pull the changes offline.</w:t>
@@ -1465,24 +1565,31 @@
     </w:p>
     <w:p>
       <w:pPr>
+        <w:pStyle w:val="Heading4"/>
         <w:numPr>
           <w:ilvl w:val="2"/>
-          <w:numId w:val="1"/>
-        </w:numPr>
+          <w:numId w:val="2"/>
+        </w:numPr>
+        <w:spacing w:before="0" w:beforeAutospacing="0"/>
         <w:ind w:left="2160" w:hanging="360"/>
         <w:rPr>
           <w:b w:val="1"/>
-        </w:rPr>
-      </w:pPr>
-      <w:r>
-        <w:rPr>
-          <w:b w:val="1"/>
+          <w:color w:val="000000"/>
+        </w:rPr>
+      </w:pPr>
+      <w:bookmarkStart w:colFirst="0" w:colLast="0" w:name="_480qc9ovs3ry" w:id="18"/>
+      <w:bookmarkEnd w:id="18"/>
+      <w:r>
+        <w:rPr>
+          <w:b w:val="1"/>
+          <w:color w:val="000000"/>
           <w:rtl w:val="0"/>
         </w:rPr>
         <w:t xml:space="preserve">Step 4.1: </w:t>
       </w:r>
       <w:r>
         <w:rPr>
+          <w:color w:val="000000"/>
           <w:rtl w:val="0"/>
         </w:rPr>
         <w:t xml:space="preserve">Go to your Github repository homepage and click on </w:t>
@@ -1490,12 +1597,14 @@
       <w:r>
         <w:rPr>
           <w:b w:val="1"/>
+          <w:color w:val="000000"/>
           <w:rtl w:val="0"/>
         </w:rPr>
         <w:t xml:space="preserve">Add a README</w:t>
       </w:r>
       <w:r>
         <w:rPr>
+          <w:color w:val="000000"/>
           <w:rtl w:val="0"/>
         </w:rPr>
         <w:t xml:space="preserve"> button.</w:t>
@@ -1523,12 +1632,12 @@
           <wp:inline distB="114300" distT="114300" distL="114300" distR="114300">
             <wp:extent cx="5943600" cy="3251200"/>
             <wp:effectExtent b="0" l="0" r="0" t="0"/>
-            <wp:docPr id="17" name="image11.png"/>
+            <wp:docPr id="27" name="image25.png"/>
             <a:graphic>
               <a:graphicData uri="http://schemas.openxmlformats.org/drawingml/2006/picture">
                 <pic:pic>
                   <pic:nvPicPr>
-                    <pic:cNvPr id="0" name="image11.png"/>
+                    <pic:cNvPr id="0" name="image25.png"/>
                     <pic:cNvPicPr preferRelativeResize="0"/>
                   </pic:nvPicPr>
                   <pic:blipFill>
@@ -1571,24 +1680,30 @@
     </w:p>
     <w:p>
       <w:pPr>
+        <w:pStyle w:val="Heading4"/>
         <w:numPr>
           <w:ilvl w:val="2"/>
-          <w:numId w:val="1"/>
+          <w:numId w:val="2"/>
         </w:numPr>
         <w:ind w:left="2160" w:hanging="360"/>
         <w:rPr>
           <w:b w:val="1"/>
-        </w:rPr>
-      </w:pPr>
-      <w:r>
-        <w:rPr>
-          <w:b w:val="1"/>
+          <w:color w:val="000000"/>
+        </w:rPr>
+      </w:pPr>
+      <w:bookmarkStart w:colFirst="0" w:colLast="0" w:name="_89z2eyr7jas7" w:id="19"/>
+      <w:bookmarkEnd w:id="19"/>
+      <w:r>
+        <w:rPr>
+          <w:b w:val="1"/>
+          <w:color w:val="000000"/>
           <w:rtl w:val="0"/>
         </w:rPr>
         <w:t xml:space="preserve">Step 4.2:</w:t>
       </w:r>
       <w:r>
         <w:rPr>
+          <w:color w:val="000000"/>
           <w:rtl w:val="0"/>
         </w:rPr>
         <w:t xml:space="preserve"> You will be redirected to a new url where you can edit your newly created README file. Add some random stuff. </w:t>
@@ -1616,12 +1731,12 @@
           <wp:inline distB="114300" distT="114300" distL="114300" distR="114300">
             <wp:extent cx="5943600" cy="1993900"/>
             <wp:effectExtent b="0" l="0" r="0" t="0"/>
-            <wp:docPr id="27" name="image22.png"/>
+            <wp:docPr id="42" name="image40.png"/>
             <a:graphic>
               <a:graphicData uri="http://schemas.openxmlformats.org/drawingml/2006/picture">
                 <pic:pic>
                   <pic:nvPicPr>
-                    <pic:cNvPr id="0" name="image22.png"/>
+                    <pic:cNvPr id="0" name="image40.png"/>
                     <pic:cNvPicPr preferRelativeResize="0"/>
                   </pic:nvPicPr>
                   <pic:blipFill>
@@ -1675,24 +1790,30 @@
     </w:p>
     <w:p>
       <w:pPr>
+        <w:pStyle w:val="Heading4"/>
         <w:numPr>
           <w:ilvl w:val="2"/>
-          <w:numId w:val="1"/>
+          <w:numId w:val="2"/>
         </w:numPr>
         <w:ind w:left="2160" w:hanging="360"/>
         <w:rPr>
           <w:b w:val="1"/>
-        </w:rPr>
-      </w:pPr>
-      <w:r>
-        <w:rPr>
-          <w:b w:val="1"/>
+          <w:color w:val="000000"/>
+        </w:rPr>
+      </w:pPr>
+      <w:bookmarkStart w:colFirst="0" w:colLast="0" w:name="_g1iqk5q9gijt" w:id="20"/>
+      <w:bookmarkEnd w:id="20"/>
+      <w:r>
+        <w:rPr>
+          <w:b w:val="1"/>
+          <w:color w:val="000000"/>
           <w:rtl w:val="0"/>
         </w:rPr>
         <w:t xml:space="preserve">Step 4.3:</w:t>
       </w:r>
       <w:r>
         <w:rPr>
+          <w:color w:val="000000"/>
           <w:rtl w:val="0"/>
         </w:rPr>
         <w:t xml:space="preserve"> Scroll down and click on </w:t>
@@ -1700,12 +1821,14 @@
       <w:r>
         <w:rPr>
           <w:b w:val="1"/>
+          <w:color w:val="000000"/>
           <w:rtl w:val="0"/>
         </w:rPr>
         <w:t xml:space="preserve">Commit new file</w:t>
       </w:r>
       <w:r>
         <w:rPr>
+          <w:color w:val="000000"/>
           <w:rtl w:val="0"/>
         </w:rPr>
         <w:t xml:space="preserve"> button. Now you will be redirected to the repo home page and a new README.md file is also added.</w:t>
@@ -1733,12 +1856,12 @@
           <wp:inline distB="114300" distT="114300" distL="114300" distR="114300">
             <wp:extent cx="5943600" cy="3340100"/>
             <wp:effectExtent b="0" l="0" r="0" t="0"/>
-            <wp:docPr id="13" name="image20.png"/>
+            <wp:docPr id="20" name="image19.png"/>
             <a:graphic>
               <a:graphicData uri="http://schemas.openxmlformats.org/drawingml/2006/picture">
                 <pic:pic>
                   <pic:nvPicPr>
-                    <pic:cNvPr id="0" name="image20.png"/>
+                    <pic:cNvPr id="0" name="image19.png"/>
                     <pic:cNvPicPr preferRelativeResize="0"/>
                   </pic:nvPicPr>
                   <pic:blipFill>
@@ -1792,24 +1915,30 @@
     </w:p>
     <w:p>
       <w:pPr>
+        <w:pStyle w:val="Heading4"/>
         <w:numPr>
           <w:ilvl w:val="2"/>
-          <w:numId w:val="1"/>
+          <w:numId w:val="2"/>
         </w:numPr>
         <w:ind w:left="2160" w:hanging="360"/>
         <w:rPr>
           <w:b w:val="1"/>
-        </w:rPr>
-      </w:pPr>
-      <w:r>
-        <w:rPr>
-          <w:b w:val="1"/>
+          <w:color w:val="000000"/>
+        </w:rPr>
+      </w:pPr>
+      <w:bookmarkStart w:colFirst="0" w:colLast="0" w:name="_krno7nplf5vx" w:id="21"/>
+      <w:bookmarkEnd w:id="21"/>
+      <w:r>
+        <w:rPr>
+          <w:b w:val="1"/>
+          <w:color w:val="000000"/>
           <w:rtl w:val="0"/>
         </w:rPr>
         <w:t xml:space="preserve">Step 4.4:</w:t>
       </w:r>
       <w:r>
         <w:rPr>
+          <w:color w:val="000000"/>
           <w:rtl w:val="0"/>
         </w:rPr>
         <w:t xml:space="preserve"> To see changes offline. Go to terminal and enter </w:t>
@@ -1817,12 +1946,14 @@
       <w:r>
         <w:rPr>
           <w:b w:val="1"/>
+          <w:color w:val="000000"/>
           <w:rtl w:val="0"/>
         </w:rPr>
         <w:t xml:space="preserve">git pull</w:t>
       </w:r>
       <w:r>
         <w:rPr>
+          <w:color w:val="000000"/>
           <w:rtl w:val="0"/>
         </w:rPr>
         <w:t xml:space="preserve"> command.</w:t>
@@ -1850,12 +1981,12 @@
           <wp:inline distB="114300" distT="114300" distL="114300" distR="114300">
             <wp:extent cx="5943600" cy="3251200"/>
             <wp:effectExtent b="0" l="0" r="0" t="0"/>
-            <wp:docPr id="16" name="image16.png"/>
+            <wp:docPr id="26" name="image29.png"/>
             <a:graphic>
               <a:graphicData uri="http://schemas.openxmlformats.org/drawingml/2006/picture">
                 <pic:pic>
                   <pic:nvPicPr>
-                    <pic:cNvPr id="0" name="image16.png"/>
+                    <pic:cNvPr id="0" name="image29.png"/>
                     <pic:cNvPicPr preferRelativeResize="0"/>
                   </pic:nvPicPr>
                   <pic:blipFill>
@@ -1898,24 +2029,30 @@
     </w:p>
     <w:p>
       <w:pPr>
+        <w:pStyle w:val="Heading4"/>
         <w:numPr>
           <w:ilvl w:val="2"/>
-          <w:numId w:val="1"/>
+          <w:numId w:val="2"/>
         </w:numPr>
         <w:ind w:left="2160" w:hanging="360"/>
         <w:rPr>
           <w:b w:val="1"/>
-        </w:rPr>
-      </w:pPr>
-      <w:r>
-        <w:rPr>
-          <w:b w:val="1"/>
+          <w:color w:val="000000"/>
+        </w:rPr>
+      </w:pPr>
+      <w:bookmarkStart w:colFirst="0" w:colLast="0" w:name="_godud95pz0yb" w:id="22"/>
+      <w:bookmarkEnd w:id="22"/>
+      <w:r>
+        <w:rPr>
+          <w:b w:val="1"/>
+          <w:color w:val="000000"/>
           <w:rtl w:val="0"/>
         </w:rPr>
         <w:t xml:space="preserve">Step 4.5: </w:t>
       </w:r>
       <w:r>
         <w:rPr>
+          <w:color w:val="000000"/>
           <w:rtl w:val="0"/>
         </w:rPr>
         <w:t xml:space="preserve">Now you can see that the README file is available offline.</w:t>
@@ -1934,36 +2071,45 @@
     </w:p>
     <w:p>
       <w:pPr>
+        <w:pStyle w:val="Heading3"/>
         <w:numPr>
           <w:ilvl w:val="1"/>
-          <w:numId w:val="1"/>
-        </w:numPr>
+          <w:numId w:val="2"/>
+        </w:numPr>
+        <w:spacing w:after="0" w:afterAutospacing="0"/>
         <w:ind w:left="1440" w:hanging="360"/>
         <w:rPr>
           <w:b w:val="1"/>
-        </w:rPr>
-      </w:pPr>
-      <w:r>
-        <w:rPr>
-          <w:b w:val="1"/>
+          <w:color w:val="000000"/>
+        </w:rPr>
+      </w:pPr>
+      <w:bookmarkStart w:colFirst="0" w:colLast="0" w:name="_dbu1e26d0kyz" w:id="23"/>
+      <w:bookmarkEnd w:id="23"/>
+      <w:r>
+        <w:rPr>
+          <w:b w:val="1"/>
+          <w:color w:val="000000"/>
           <w:rtl w:val="0"/>
         </w:rPr>
         <w:t xml:space="preserve">Step 5:</w:t>
       </w:r>
       <w:r>
         <w:rPr>
+          <w:color w:val="000000"/>
           <w:rtl w:val="0"/>
         </w:rPr>
         <w:t xml:space="preserve"> Now </w:t>
       </w:r>
       <w:r>
         <w:rPr>
+          <w:color w:val="000000"/>
           <w:rtl w:val="0"/>
         </w:rPr>
         <w:t xml:space="preserve">lets</w:t>
       </w:r>
       <w:r>
         <w:rPr>
+          <w:color w:val="000000"/>
           <w:rtl w:val="0"/>
         </w:rPr>
         <w:t xml:space="preserve"> play with git branches.</w:t>
@@ -1971,24 +2117,31 @@
     </w:p>
     <w:p>
       <w:pPr>
+        <w:pStyle w:val="Heading4"/>
         <w:numPr>
           <w:ilvl w:val="2"/>
-          <w:numId w:val="1"/>
-        </w:numPr>
+          <w:numId w:val="2"/>
+        </w:numPr>
+        <w:spacing w:before="0" w:beforeAutospacing="0"/>
         <w:ind w:left="2160" w:hanging="360"/>
         <w:rPr>
           <w:b w:val="1"/>
-        </w:rPr>
-      </w:pPr>
-      <w:r>
-        <w:rPr>
-          <w:b w:val="1"/>
+          <w:color w:val="000000"/>
+        </w:rPr>
+      </w:pPr>
+      <w:bookmarkStart w:colFirst="0" w:colLast="0" w:name="_siquua9beax8" w:id="24"/>
+      <w:bookmarkEnd w:id="24"/>
+      <w:r>
+        <w:rPr>
+          <w:b w:val="1"/>
+          <w:color w:val="000000"/>
           <w:rtl w:val="0"/>
         </w:rPr>
         <w:t xml:space="preserve">Step 5.1:</w:t>
       </w:r>
       <w:r>
         <w:rPr>
+          <w:color w:val="000000"/>
           <w:rtl w:val="0"/>
         </w:rPr>
         <w:t xml:space="preserve"> In terminal enter </w:t>
@@ -1996,12 +2149,14 @@
       <w:r>
         <w:rPr>
           <w:b w:val="1"/>
+          <w:color w:val="000000"/>
           <w:rtl w:val="0"/>
         </w:rPr>
         <w:t xml:space="preserve">git checkout -b new_branch_name</w:t>
       </w:r>
       <w:r>
         <w:rPr>
+          <w:color w:val="000000"/>
           <w:rtl w:val="0"/>
         </w:rPr>
         <w:t xml:space="preserve">. Now enter the git</w:t>
@@ -2009,12 +2164,14 @@
       <w:r>
         <w:rPr>
           <w:b w:val="1"/>
+          <w:color w:val="000000"/>
           <w:rtl w:val="0"/>
         </w:rPr>
         <w:t xml:space="preserve"> branch</w:t>
       </w:r>
       <w:r>
         <w:rPr>
+          <w:color w:val="000000"/>
           <w:rtl w:val="0"/>
         </w:rPr>
         <w:t xml:space="preserve"> and you can see the new branch is created.</w:t>
@@ -2042,12 +2199,12 @@
           <wp:inline distB="114300" distT="114300" distL="114300" distR="114300">
             <wp:extent cx="5943600" cy="3251200"/>
             <wp:effectExtent b="0" l="0" r="0" t="0"/>
-            <wp:docPr id="4" name="image14.png"/>
+            <wp:docPr id="7" name="image18.png"/>
             <a:graphic>
               <a:graphicData uri="http://schemas.openxmlformats.org/drawingml/2006/picture">
                 <pic:pic>
                   <pic:nvPicPr>
-                    <pic:cNvPr id="0" name="image14.png"/>
+                    <pic:cNvPr id="0" name="image18.png"/>
                     <pic:cNvPicPr preferRelativeResize="0"/>
                   </pic:nvPicPr>
                   <pic:blipFill>
@@ -2090,24 +2247,30 @@
     </w:p>
     <w:p>
       <w:pPr>
+        <w:pStyle w:val="Heading4"/>
         <w:numPr>
           <w:ilvl w:val="2"/>
-          <w:numId w:val="1"/>
+          <w:numId w:val="2"/>
         </w:numPr>
         <w:ind w:left="2160" w:hanging="360"/>
         <w:rPr>
           <w:b w:val="1"/>
-        </w:rPr>
-      </w:pPr>
-      <w:r>
-        <w:rPr>
-          <w:b w:val="1"/>
+          <w:color w:val="000000"/>
+        </w:rPr>
+      </w:pPr>
+      <w:bookmarkStart w:colFirst="0" w:colLast="0" w:name="_xcpoxvogob2" w:id="25"/>
+      <w:bookmarkEnd w:id="25"/>
+      <w:r>
+        <w:rPr>
+          <w:b w:val="1"/>
+          <w:color w:val="000000"/>
           <w:rtl w:val="0"/>
         </w:rPr>
         <w:t xml:space="preserve">Step 5.2:</w:t>
       </w:r>
       <w:r>
         <w:rPr>
+          <w:color w:val="000000"/>
           <w:rtl w:val="0"/>
         </w:rPr>
         <w:t xml:space="preserve"> Create a new file there and commit the changes.</w:t>
@@ -2135,12 +2298,12 @@
           <wp:inline distB="114300" distT="114300" distL="114300" distR="114300">
             <wp:extent cx="5943600" cy="1104900"/>
             <wp:effectExtent b="0" l="0" r="0" t="0"/>
-            <wp:docPr id="18" name="image7.png"/>
+            <wp:docPr id="28" name="image23.png"/>
             <a:graphic>
               <a:graphicData uri="http://schemas.openxmlformats.org/drawingml/2006/picture">
                 <pic:pic>
                   <pic:nvPicPr>
-                    <pic:cNvPr id="0" name="image7.png"/>
+                    <pic:cNvPr id="0" name="image23.png"/>
                     <pic:cNvPicPr preferRelativeResize="0"/>
                   </pic:nvPicPr>
                   <pic:blipFill>
@@ -2183,24 +2346,30 @@
     </w:p>
     <w:p>
       <w:pPr>
+        <w:pStyle w:val="Heading4"/>
         <w:numPr>
           <w:ilvl w:val="2"/>
-          <w:numId w:val="1"/>
+          <w:numId w:val="2"/>
         </w:numPr>
         <w:ind w:left="2160" w:hanging="360"/>
         <w:rPr>
           <w:b w:val="1"/>
-        </w:rPr>
-      </w:pPr>
-      <w:r>
-        <w:rPr>
-          <w:b w:val="1"/>
+          <w:color w:val="000000"/>
+        </w:rPr>
+      </w:pPr>
+      <w:bookmarkStart w:colFirst="0" w:colLast="0" w:name="_tuerzlz47bdn" w:id="26"/>
+      <w:bookmarkEnd w:id="26"/>
+      <w:r>
+        <w:rPr>
+          <w:b w:val="1"/>
+          <w:color w:val="000000"/>
           <w:rtl w:val="0"/>
         </w:rPr>
         <w:t xml:space="preserve">Step 5.3:</w:t>
       </w:r>
       <w:r>
         <w:rPr>
+          <w:color w:val="000000"/>
           <w:rtl w:val="0"/>
         </w:rPr>
         <w:t xml:space="preserve"> Now enter </w:t>
@@ -2208,12 +2377,14 @@
       <w:r>
         <w:rPr>
           <w:b w:val="1"/>
+          <w:color w:val="000000"/>
           <w:rtl w:val="0"/>
         </w:rPr>
         <w:t xml:space="preserve">git push -u origin new_branch_name</w:t>
       </w:r>
       <w:r>
         <w:rPr>
+          <w:color w:val="000000"/>
           <w:rtl w:val="0"/>
         </w:rPr>
         <w:t xml:space="preserve"> to push the changes.</w:t>
@@ -2230,12 +2401,12 @@
           <wp:inline distB="114300" distT="114300" distL="114300" distR="114300">
             <wp:extent cx="5943600" cy="3251200"/>
             <wp:effectExtent b="0" l="0" r="0" t="0"/>
-            <wp:docPr id="23" name="image27.png"/>
+            <wp:docPr id="36" name="image37.png"/>
             <a:graphic>
               <a:graphicData uri="http://schemas.openxmlformats.org/drawingml/2006/picture">
                 <pic:pic>
                   <pic:nvPicPr>
-                    <pic:cNvPr id="0" name="image27.png"/>
+                    <pic:cNvPr id="0" name="image37.png"/>
                     <pic:cNvPicPr preferRelativeResize="0"/>
                   </pic:nvPicPr>
                   <pic:blipFill>
@@ -2278,27 +2449,24 @@
     </w:p>
     <w:p>
       <w:pPr>
+        <w:pStyle w:val="Heading4"/>
         <w:numPr>
           <w:ilvl w:val="2"/>
-          <w:numId w:val="1"/>
+          <w:numId w:val="2"/>
         </w:numPr>
         <w:ind w:left="2160" w:hanging="360"/>
         <w:rPr>
-          <w:b w:val="1"/>
-        </w:rPr>
-      </w:pPr>
-      <w:r>
-        <w:rPr>
-          <w:b w:val="1"/>
-          <w:rtl w:val="0"/>
-        </w:rPr>
-        <w:t xml:space="preserve">Step 5.4:</w:t>
-      </w:r>
-      <w:r>
-        <w:rPr>
-          <w:rtl w:val="0"/>
-        </w:rPr>
-        <w:t xml:space="preserve"> Now you can see that there are two branches available. Now let’s try to merge newly created branch to master branch.</w:t>
+          <w:color w:val="000000"/>
+        </w:rPr>
+      </w:pPr>
+      <w:bookmarkStart w:colFirst="0" w:colLast="0" w:name="_wmgtjms034jw" w:id="27"/>
+      <w:bookmarkEnd w:id="27"/>
+      <w:r>
+        <w:rPr>
+          <w:color w:val="000000"/>
+          <w:rtl w:val="0"/>
+        </w:rPr>
+        <w:t xml:space="preserve">Step 5.4: Now you can see that there are two branches available. Now let’s try to merge newly created branch to master branch.</w:t>
       </w:r>
     </w:p>
     <w:p>
@@ -2323,12 +2491,12 @@
           <wp:inline distB="114300" distT="114300" distL="114300" distR="114300">
             <wp:extent cx="5943600" cy="3251200"/>
             <wp:effectExtent b="0" l="0" r="0" t="0"/>
-            <wp:docPr id="15" name="image17.png"/>
+            <wp:docPr id="23" name="image24.png"/>
             <a:graphic>
               <a:graphicData uri="http://schemas.openxmlformats.org/drawingml/2006/picture">
                 <pic:pic>
                   <pic:nvPicPr>
-                    <pic:cNvPr id="0" name="image17.png"/>
+                    <pic:cNvPr id="0" name="image24.png"/>
                     <pic:cNvPicPr preferRelativeResize="0"/>
                   </pic:nvPicPr>
                   <pic:blipFill>
@@ -2371,24 +2539,30 @@
     </w:p>
     <w:p>
       <w:pPr>
+        <w:pStyle w:val="Heading4"/>
         <w:numPr>
           <w:ilvl w:val="2"/>
-          <w:numId w:val="1"/>
+          <w:numId w:val="2"/>
         </w:numPr>
         <w:ind w:left="2160" w:hanging="360"/>
         <w:rPr>
           <w:b w:val="1"/>
-        </w:rPr>
-      </w:pPr>
-      <w:r>
-        <w:rPr>
-          <w:b w:val="1"/>
+          <w:color w:val="000000"/>
+        </w:rPr>
+      </w:pPr>
+      <w:bookmarkStart w:colFirst="0" w:colLast="0" w:name="_m51q8be1ctgr" w:id="28"/>
+      <w:bookmarkEnd w:id="28"/>
+      <w:r>
+        <w:rPr>
+          <w:b w:val="1"/>
+          <w:color w:val="000000"/>
           <w:rtl w:val="0"/>
         </w:rPr>
         <w:t xml:space="preserve">Step 5.5:</w:t>
       </w:r>
       <w:r>
         <w:rPr>
+          <w:color w:val="000000"/>
           <w:rtl w:val="0"/>
         </w:rPr>
         <w:t xml:space="preserve"> In terminal enter command </w:t>
@@ -2396,12 +2570,14 @@
       <w:r>
         <w:rPr>
           <w:b w:val="1"/>
+          <w:color w:val="000000"/>
           <w:rtl w:val="0"/>
         </w:rPr>
         <w:t xml:space="preserve">git checkout master</w:t>
       </w:r>
       <w:r>
         <w:rPr>
+          <w:color w:val="000000"/>
           <w:rtl w:val="0"/>
         </w:rPr>
         <w:t xml:space="preserve">, in order to switch to master and branch and then enter </w:t>
@@ -2409,12 +2585,14 @@
       <w:r>
         <w:rPr>
           <w:b w:val="1"/>
+          <w:color w:val="000000"/>
           <w:rtl w:val="0"/>
         </w:rPr>
         <w:t xml:space="preserve">git merge origin new_branch_name</w:t>
       </w:r>
       <w:r>
         <w:rPr>
+          <w:color w:val="000000"/>
           <w:rtl w:val="0"/>
         </w:rPr>
         <w:t xml:space="preserve">. </w:t>
@@ -2431,12 +2609,12 @@
           <wp:inline distB="114300" distT="114300" distL="114300" distR="114300">
             <wp:extent cx="5943600" cy="3251200"/>
             <wp:effectExtent b="0" l="0" r="0" t="0"/>
-            <wp:docPr id="12" name="image12.png"/>
+            <wp:docPr id="19" name="image9.png"/>
             <a:graphic>
               <a:graphicData uri="http://schemas.openxmlformats.org/drawingml/2006/picture">
                 <pic:pic>
                   <pic:nvPicPr>
-                    <pic:cNvPr id="0" name="image12.png"/>
+                    <pic:cNvPr id="0" name="image9.png"/>
                     <pic:cNvPicPr preferRelativeResize="0"/>
                   </pic:nvPicPr>
                   <pic:blipFill>
@@ -2479,24 +2657,30 @@
     </w:p>
     <w:p>
       <w:pPr>
+        <w:pStyle w:val="Heading4"/>
         <w:numPr>
           <w:ilvl w:val="2"/>
-          <w:numId w:val="1"/>
+          <w:numId w:val="2"/>
         </w:numPr>
         <w:ind w:left="2160" w:hanging="360"/>
         <w:rPr>
           <w:b w:val="1"/>
-        </w:rPr>
-      </w:pPr>
-      <w:r>
-        <w:rPr>
-          <w:b w:val="1"/>
+          <w:color w:val="000000"/>
+        </w:rPr>
+      </w:pPr>
+      <w:bookmarkStart w:colFirst="0" w:colLast="0" w:name="_qg287mdmvgdl" w:id="29"/>
+      <w:bookmarkEnd w:id="29"/>
+      <w:r>
+        <w:rPr>
+          <w:b w:val="1"/>
+          <w:color w:val="000000"/>
           <w:rtl w:val="0"/>
         </w:rPr>
         <w:t xml:space="preserve">Step 5.6:</w:t>
       </w:r>
       <w:r>
         <w:rPr>
+          <w:color w:val="000000"/>
           <w:rtl w:val="0"/>
         </w:rPr>
         <w:t xml:space="preserve"> Now push the changes so you can see the changes online</w:t>
@@ -2524,12 +2708,12 @@
           <wp:inline distB="114300" distT="114300" distL="114300" distR="114300">
             <wp:extent cx="5943600" cy="3251200"/>
             <wp:effectExtent b="0" l="0" r="0" t="0"/>
-            <wp:docPr id="20" name="image18.png"/>
+            <wp:docPr id="32" name="image42.png"/>
             <a:graphic>
               <a:graphicData uri="http://schemas.openxmlformats.org/drawingml/2006/picture">
                 <pic:pic>
                   <pic:nvPicPr>
-                    <pic:cNvPr id="0" name="image18.png"/>
+                    <pic:cNvPr id="0" name="image42.png"/>
                     <pic:cNvPicPr preferRelativeResize="0"/>
                   </pic:nvPicPr>
                   <pic:blipFill>
@@ -2561,24 +2745,30 @@
     </w:p>
     <w:p>
       <w:pPr>
+        <w:pStyle w:val="Heading4"/>
         <w:numPr>
           <w:ilvl w:val="2"/>
-          <w:numId w:val="1"/>
+          <w:numId w:val="2"/>
         </w:numPr>
         <w:ind w:left="2160" w:hanging="360"/>
         <w:rPr>
           <w:b w:val="1"/>
-        </w:rPr>
-      </w:pPr>
-      <w:r>
-        <w:rPr>
-          <w:b w:val="1"/>
+          <w:color w:val="000000"/>
+        </w:rPr>
+      </w:pPr>
+      <w:bookmarkStart w:colFirst="0" w:colLast="0" w:name="_gcxamesv92r4" w:id="30"/>
+      <w:bookmarkEnd w:id="30"/>
+      <w:r>
+        <w:rPr>
+          <w:b w:val="1"/>
+          <w:color w:val="000000"/>
           <w:rtl w:val="0"/>
         </w:rPr>
         <w:t xml:space="preserve">Step 5.7: </w:t>
       </w:r>
       <w:r>
         <w:rPr>
+          <w:color w:val="000000"/>
           <w:rtl w:val="0"/>
         </w:rPr>
         <w:t xml:space="preserve">You can see that the master branch also has a t2.txt file.</w:t>
@@ -2606,12 +2796,12 @@
           <wp:inline distB="114300" distT="114300" distL="114300" distR="114300">
             <wp:extent cx="5943600" cy="3251200"/>
             <wp:effectExtent b="0" l="0" r="0" t="0"/>
-            <wp:docPr id="26" name="image26.png"/>
+            <wp:docPr id="40" name="image39.png"/>
             <a:graphic>
               <a:graphicData uri="http://schemas.openxmlformats.org/drawingml/2006/picture">
                 <pic:pic>
                   <pic:nvPicPr>
-                    <pic:cNvPr id="0" name="image26.png"/>
+                    <pic:cNvPr id="0" name="image39.png"/>
                     <pic:cNvPicPr preferRelativeResize="0"/>
                   </pic:nvPicPr>
                   <pic:blipFill>
@@ -2654,24 +2844,30 @@
     </w:p>
     <w:p>
       <w:pPr>
+        <w:pStyle w:val="Heading4"/>
         <w:numPr>
           <w:ilvl w:val="2"/>
-          <w:numId w:val="1"/>
+          <w:numId w:val="2"/>
         </w:numPr>
         <w:ind w:left="2160" w:hanging="360"/>
         <w:rPr>
           <w:b w:val="1"/>
-        </w:rPr>
-      </w:pPr>
-      <w:r>
-        <w:rPr>
-          <w:b w:val="1"/>
+          <w:color w:val="000000"/>
+        </w:rPr>
+      </w:pPr>
+      <w:bookmarkStart w:colFirst="0" w:colLast="0" w:name="_rnalhun2br8b" w:id="31"/>
+      <w:bookmarkEnd w:id="31"/>
+      <w:r>
+        <w:rPr>
+          <w:b w:val="1"/>
+          <w:color w:val="000000"/>
           <w:rtl w:val="0"/>
         </w:rPr>
         <w:t xml:space="preserve">Step 5.8: </w:t>
       </w:r>
       <w:r>
         <w:rPr>
+          <w:color w:val="000000"/>
           <w:rtl w:val="0"/>
         </w:rPr>
         <w:t xml:space="preserve">You can also delete older branch by clicking on branches icon. And you will be redirected to a new page.</w:t>
@@ -2699,12 +2895,12 @@
           <wp:inline distB="114300" distT="114300" distL="114300" distR="114300">
             <wp:extent cx="5943600" cy="3251200"/>
             <wp:effectExtent b="0" l="0" r="0" t="0"/>
-            <wp:docPr id="14" name="image9.png"/>
+            <wp:docPr id="22" name="image20.png"/>
             <a:graphic>
               <a:graphicData uri="http://schemas.openxmlformats.org/drawingml/2006/picture">
                 <pic:pic>
                   <pic:nvPicPr>
-                    <pic:cNvPr id="0" name="image9.png"/>
+                    <pic:cNvPr id="0" name="image20.png"/>
                     <pic:cNvPicPr preferRelativeResize="0"/>
                   </pic:nvPicPr>
                   <pic:blipFill>
@@ -2747,24 +2943,30 @@
     </w:p>
     <w:p>
       <w:pPr>
+        <w:pStyle w:val="Heading4"/>
         <w:numPr>
           <w:ilvl w:val="2"/>
-          <w:numId w:val="1"/>
+          <w:numId w:val="2"/>
         </w:numPr>
         <w:ind w:left="2160" w:hanging="360"/>
         <w:rPr>
           <w:b w:val="1"/>
-        </w:rPr>
-      </w:pPr>
-      <w:r>
-        <w:rPr>
-          <w:b w:val="1"/>
+          <w:color w:val="000000"/>
+        </w:rPr>
+      </w:pPr>
+      <w:bookmarkStart w:colFirst="0" w:colLast="0" w:name="_nmz934oly4wa" w:id="32"/>
+      <w:bookmarkEnd w:id="32"/>
+      <w:r>
+        <w:rPr>
+          <w:b w:val="1"/>
+          <w:color w:val="000000"/>
           <w:rtl w:val="0"/>
         </w:rPr>
         <w:t xml:space="preserve">Step 5.9:</w:t>
       </w:r>
       <w:r>
         <w:rPr>
+          <w:color w:val="000000"/>
           <w:rtl w:val="0"/>
         </w:rPr>
         <w:t xml:space="preserve"> Here you can click on delete button and your branch will be deleted.</w:t>
@@ -2792,12 +2994,12 @@
           <wp:inline distB="114300" distT="114300" distL="114300" distR="114300">
             <wp:extent cx="5943600" cy="3251200"/>
             <wp:effectExtent b="0" l="0" r="0" t="0"/>
-            <wp:docPr id="24" name="image25.png"/>
+            <wp:docPr id="37" name="image32.png"/>
             <a:graphic>
               <a:graphicData uri="http://schemas.openxmlformats.org/drawingml/2006/picture">
                 <pic:pic>
                   <pic:nvPicPr>
-                    <pic:cNvPr id="0" name="image25.png"/>
+                    <pic:cNvPr id="0" name="image32.png"/>
                     <pic:cNvPicPr preferRelativeResize="0"/>
                   </pic:nvPicPr>
                   <pic:blipFill>
@@ -2840,24 +3042,30 @@
     </w:p>
     <w:p>
       <w:pPr>
+        <w:pStyle w:val="Heading4"/>
         <w:numPr>
           <w:ilvl w:val="2"/>
-          <w:numId w:val="1"/>
+          <w:numId w:val="2"/>
         </w:numPr>
         <w:ind w:left="2160" w:hanging="360"/>
         <w:rPr>
           <w:b w:val="1"/>
-        </w:rPr>
-      </w:pPr>
-      <w:r>
-        <w:rPr>
-          <w:b w:val="1"/>
+          <w:color w:val="000000"/>
+        </w:rPr>
+      </w:pPr>
+      <w:bookmarkStart w:colFirst="0" w:colLast="0" w:name="_a98v5oh1mnju" w:id="33"/>
+      <w:bookmarkEnd w:id="33"/>
+      <w:r>
+        <w:rPr>
+          <w:b w:val="1"/>
+          <w:color w:val="000000"/>
           <w:rtl w:val="0"/>
         </w:rPr>
         <w:t xml:space="preserve">Step 5.10:</w:t>
       </w:r>
       <w:r>
         <w:rPr>
+          <w:color w:val="000000"/>
           <w:rtl w:val="0"/>
         </w:rPr>
         <w:t xml:space="preserve"> Now go to the home page and you can see only master branch is available.</w:t>
@@ -2885,12 +3093,12 @@
           <wp:inline distB="114300" distT="114300" distL="114300" distR="114300">
             <wp:extent cx="5943600" cy="3251200"/>
             <wp:effectExtent b="0" l="0" r="0" t="0"/>
-            <wp:docPr id="5" name="image10.png"/>
+            <wp:docPr id="8" name="image33.png"/>
             <a:graphic>
               <a:graphicData uri="http://schemas.openxmlformats.org/drawingml/2006/picture">
                 <pic:pic>
                   <pic:nvPicPr>
-                    <pic:cNvPr id="0" name="image10.png"/>
+                    <pic:cNvPr id="0" name="image33.png"/>
                     <pic:cNvPicPr preferRelativeResize="0"/>
                   </pic:nvPicPr>
                   <pic:blipFill>
@@ -2920,10 +3128,1406 @@
         </w:rPr>
       </w:r>
     </w:p>
+    <w:p>
+      <w:pPr>
+        <w:ind w:left="0" w:firstLine="720"/>
+        <w:rPr/>
+      </w:pPr>
+      <w:r>
+        <w:rPr>
+          <w:rtl w:val="0"/>
+        </w:rPr>
+      </w:r>
+    </w:p>
+    <w:p>
+      <w:pPr>
+        <w:ind w:left="0" w:firstLine="720"/>
+        <w:rPr/>
+      </w:pPr>
+      <w:r>
+        <w:rPr>
+          <w:rtl w:val="0"/>
+        </w:rPr>
+      </w:r>
+    </w:p>
+    <w:p>
+      <w:pPr>
+        <w:pStyle w:val="Heading2"/>
+        <w:numPr>
+          <w:ilvl w:val="0"/>
+          <w:numId w:val="1"/>
+        </w:numPr>
+        <w:spacing w:after="0" w:afterAutospacing="0"/>
+        <w:ind w:left="720" w:hanging="360"/>
+        <w:rPr/>
+      </w:pPr>
+      <w:bookmarkStart w:colFirst="0" w:colLast="0" w:name="_mtezx89on07b" w:id="34"/>
+      <w:bookmarkEnd w:id="34"/>
+      <w:r>
+        <w:rPr>
+          <w:rtl w:val="0"/>
+        </w:rPr>
+        <w:t xml:space="preserve">Lecture 4 Practice</w:t>
+      </w:r>
+    </w:p>
+    <w:p>
+      <w:pPr>
+        <w:numPr>
+          <w:ilvl w:val="1"/>
+          <w:numId w:val="1"/>
+        </w:numPr>
+        <w:spacing w:after="0" w:afterAutospacing="0"/>
+        <w:ind w:left="1440" w:hanging="360"/>
+        <w:rPr>
+          <w:sz w:val="28"/>
+          <w:szCs w:val="28"/>
+        </w:rPr>
+      </w:pPr>
+      <w:r>
+        <w:rPr>
+          <w:sz w:val="28"/>
+          <w:szCs w:val="28"/>
+          <w:rtl w:val="0"/>
+        </w:rPr>
+        <w:t xml:space="preserve">Now, let’s play with Android Studio.</w:t>
+      </w:r>
+    </w:p>
+    <w:p>
+      <w:pPr>
+        <w:pStyle w:val="Heading3"/>
+        <w:numPr>
+          <w:ilvl w:val="1"/>
+          <w:numId w:val="1"/>
+        </w:numPr>
+        <w:spacing w:after="0" w:afterAutospacing="0" w:before="0" w:beforeAutospacing="0"/>
+        <w:ind w:left="1440" w:hanging="360"/>
+        <w:rPr>
+          <w:color w:val="000000"/>
+        </w:rPr>
+      </w:pPr>
+      <w:bookmarkStart w:colFirst="0" w:colLast="0" w:name="_xf2xmlmnybjd" w:id="35"/>
+      <w:bookmarkEnd w:id="35"/>
+      <w:r>
+        <w:rPr>
+          <w:color w:val="000000"/>
+          <w:rtl w:val="0"/>
+        </w:rPr>
+        <w:t xml:space="preserve">Step 1: Open Android Studio.</w:t>
+      </w:r>
+    </w:p>
+    <w:p>
+      <w:pPr>
+        <w:pStyle w:val="Heading4"/>
+        <w:numPr>
+          <w:ilvl w:val="2"/>
+          <w:numId w:val="1"/>
+        </w:numPr>
+        <w:spacing w:before="0" w:beforeAutospacing="0"/>
+        <w:ind w:left="2160" w:hanging="360"/>
+        <w:rPr>
+          <w:color w:val="000000"/>
+        </w:rPr>
+      </w:pPr>
+      <w:bookmarkStart w:colFirst="0" w:colLast="0" w:name="_37uilswgbgg3" w:id="36"/>
+      <w:bookmarkEnd w:id="36"/>
+      <w:r>
+        <w:rPr>
+          <w:color w:val="000000"/>
+          <w:rtl w:val="0"/>
+        </w:rPr>
+        <w:t xml:space="preserve">Step 1.1: Open the bin folder of android studio and run the following command </w:t>
+      </w:r>
+      <w:r>
+        <w:rPr>
+          <w:b w:val="1"/>
+          <w:color w:val="000000"/>
+          <w:rtl w:val="0"/>
+        </w:rPr>
+        <w:t xml:space="preserve">sudo ./studio.sh</w:t>
+      </w:r>
+    </w:p>
+    <w:p>
+      <w:pPr>
+        <w:ind w:left="0" w:firstLine="0"/>
+        <w:rPr/>
+      </w:pPr>
+      <w:r>
+        <w:rPr>
+          <w:rtl w:val="0"/>
+        </w:rPr>
+      </w:r>
+    </w:p>
+    <w:p>
+      <w:pPr>
+        <w:ind w:left="0" w:firstLine="720"/>
+        <w:rPr/>
+      </w:pPr>
+      <w:r>
+        <w:rPr/>
+        <w:drawing>
+          <wp:inline distB="114300" distT="114300" distL="114300" distR="114300">
+            <wp:extent cx="5943600" cy="3340100"/>
+            <wp:effectExtent b="0" l="0" r="0" t="0"/>
+            <wp:docPr id="34" name="image34.png"/>
+            <a:graphic>
+              <a:graphicData uri="http://schemas.openxmlformats.org/drawingml/2006/picture">
+                <pic:pic>
+                  <pic:nvPicPr>
+                    <pic:cNvPr id="0" name="image34.png"/>
+                    <pic:cNvPicPr preferRelativeResize="0"/>
+                  </pic:nvPicPr>
+                  <pic:blipFill>
+                    <a:blip r:embed="rId34"/>
+                    <a:srcRect b="0" l="0" r="0" t="0"/>
+                    <a:stretch>
+                      <a:fillRect/>
+                    </a:stretch>
+                  </pic:blipFill>
+                  <pic:spPr>
+                    <a:xfrm>
+                      <a:off x="0" y="0"/>
+                      <a:ext cx="5943600" cy="3340100"/>
+                    </a:xfrm>
+                    <a:prstGeom prst="rect"/>
+                    <a:ln/>
+                  </pic:spPr>
+                </pic:pic>
+              </a:graphicData>
+            </a:graphic>
+          </wp:inline>
+        </w:drawing>
+      </w:r>
+      <w:r>
+        <w:rPr>
+          <w:rtl w:val="0"/>
+        </w:rPr>
+      </w:r>
+    </w:p>
+    <w:p>
+      <w:pPr>
+        <w:pStyle w:val="Heading4"/>
+        <w:numPr>
+          <w:ilvl w:val="2"/>
+          <w:numId w:val="1"/>
+        </w:numPr>
+        <w:ind w:left="2160" w:hanging="360"/>
+        <w:rPr>
+          <w:color w:val="000000"/>
+        </w:rPr>
+      </w:pPr>
+      <w:bookmarkStart w:colFirst="0" w:colLast="0" w:name="_8h75v0iheekb" w:id="37"/>
+      <w:bookmarkEnd w:id="37"/>
+      <w:r>
+        <w:rPr>
+          <w:color w:val="000000"/>
+          <w:rtl w:val="0"/>
+        </w:rPr>
+        <w:t xml:space="preserve">Step 1.2: From the menu opened click on </w:t>
+      </w:r>
+      <w:r>
+        <w:rPr>
+          <w:b w:val="1"/>
+          <w:color w:val="000000"/>
+          <w:rtl w:val="0"/>
+        </w:rPr>
+        <w:t xml:space="preserve">Create New Project</w:t>
+      </w:r>
+      <w:r>
+        <w:rPr>
+          <w:rtl w:val="0"/>
+        </w:rPr>
+      </w:r>
+    </w:p>
+    <w:p>
+      <w:pPr>
+        <w:ind w:left="720" w:firstLine="0"/>
+        <w:rPr/>
+      </w:pPr>
+      <w:r>
+        <w:rPr/>
+        <w:drawing>
+          <wp:inline distB="114300" distT="114300" distL="114300" distR="114300">
+            <wp:extent cx="5943600" cy="3606800"/>
+            <wp:effectExtent b="0" l="0" r="0" t="0"/>
+            <wp:docPr id="24" name="image15.png"/>
+            <a:graphic>
+              <a:graphicData uri="http://schemas.openxmlformats.org/drawingml/2006/picture">
+                <pic:pic>
+                  <pic:nvPicPr>
+                    <pic:cNvPr id="0" name="image15.png"/>
+                    <pic:cNvPicPr preferRelativeResize="0"/>
+                  </pic:nvPicPr>
+                  <pic:blipFill>
+                    <a:blip r:embed="rId35"/>
+                    <a:srcRect b="0" l="0" r="0" t="0"/>
+                    <a:stretch>
+                      <a:fillRect/>
+                    </a:stretch>
+                  </pic:blipFill>
+                  <pic:spPr>
+                    <a:xfrm>
+                      <a:off x="0" y="0"/>
+                      <a:ext cx="5943600" cy="3606800"/>
+                    </a:xfrm>
+                    <a:prstGeom prst="rect"/>
+                    <a:ln/>
+                  </pic:spPr>
+                </pic:pic>
+              </a:graphicData>
+            </a:graphic>
+          </wp:inline>
+        </w:drawing>
+      </w:r>
+      <w:r>
+        <w:rPr>
+          <w:rtl w:val="0"/>
+        </w:rPr>
+      </w:r>
+    </w:p>
+    <w:p>
+      <w:pPr>
+        <w:ind w:left="0" w:firstLine="720"/>
+        <w:rPr/>
+      </w:pPr>
+      <w:r>
+        <w:rPr>
+          <w:rtl w:val="0"/>
+        </w:rPr>
+      </w:r>
+    </w:p>
+    <w:p>
+      <w:pPr>
+        <w:pStyle w:val="Heading4"/>
+        <w:numPr>
+          <w:ilvl w:val="2"/>
+          <w:numId w:val="1"/>
+        </w:numPr>
+        <w:ind w:left="2160" w:hanging="360"/>
+        <w:rPr>
+          <w:color w:val="000000"/>
+        </w:rPr>
+        <w:sectPr>
+          <w:pgSz w:h="15840" w:w="12240" w:orient="portrait"/>
+          <w:pgMar w:bottom="1440" w:top="1440" w:left="1440" w:right="1440" w:header="0" w:footer="0"/>
+          <w:pgNumType w:start="1"/>
+        </w:sectPr>
+      </w:pPr>
+      <w:bookmarkStart w:colFirst="0" w:colLast="0" w:name="_c15jly6yginz" w:id="38"/>
+      <w:bookmarkEnd w:id="38"/>
+      <w:r>
+        <w:rPr>
+          <w:color w:val="000000"/>
+          <w:rtl w:val="0"/>
+        </w:rPr>
+        <w:t xml:space="preserve">Step 1.3: Now select </w:t>
+      </w:r>
+      <w:r>
+        <w:rPr>
+          <w:b w:val="1"/>
+          <w:color w:val="000000"/>
+          <w:rtl w:val="0"/>
+        </w:rPr>
+        <w:t xml:space="preserve">Empty Activity</w:t>
+      </w:r>
+      <w:r>
+        <w:rPr>
+          <w:color w:val="000000"/>
+          <w:rtl w:val="0"/>
+        </w:rPr>
+        <w:t xml:space="preserve"> template and select </w:t>
+      </w:r>
+      <w:r>
+        <w:rPr>
+          <w:b w:val="1"/>
+          <w:color w:val="000000"/>
+          <w:rtl w:val="0"/>
+        </w:rPr>
+        <w:t xml:space="preserve">next</w:t>
+      </w:r>
+      <w:r>
+        <w:rPr>
+          <w:color w:val="000000"/>
+          <w:rtl w:val="0"/>
+        </w:rPr>
+        <w:t xml:space="preserve">.</w:t>
+      </w:r>
+      <w:r>
+        <w:rPr>
+          <w:rtl w:val="0"/>
+        </w:rPr>
+      </w:r>
+    </w:p>
+    <w:p>
+      <w:pPr>
+        <w:ind w:left="1440" w:firstLine="720"/>
+        <w:rPr/>
+        <w:sectPr>
+          <w:type w:val="nextPage"/>
+          <w:pgSz w:h="15840" w:w="12240" w:orient="portrait"/>
+          <w:pgMar w:bottom="0" w:top="0" w:left="0" w:right="0" w:header="0" w:footer="0"/>
+        </w:sectPr>
+      </w:pPr>
+      <w:r>
+        <w:rPr/>
+        <w:drawing>
+          <wp:inline distB="114300" distT="114300" distL="114300" distR="114300">
+            <wp:extent cx="5943600" cy="4343400"/>
+            <wp:effectExtent b="0" l="0" r="0" t="0"/>
+            <wp:docPr id="29" name="image21.png"/>
+            <a:graphic>
+              <a:graphicData uri="http://schemas.openxmlformats.org/drawingml/2006/picture">
+                <pic:pic>
+                  <pic:nvPicPr>
+                    <pic:cNvPr id="0" name="image21.png"/>
+                    <pic:cNvPicPr preferRelativeResize="0"/>
+                  </pic:nvPicPr>
+                  <pic:blipFill>
+                    <a:blip r:embed="rId36"/>
+                    <a:srcRect b="0" l="0" r="0" t="0"/>
+                    <a:stretch>
+                      <a:fillRect/>
+                    </a:stretch>
+                  </pic:blipFill>
+                  <pic:spPr>
+                    <a:xfrm>
+                      <a:off x="0" y="0"/>
+                      <a:ext cx="5943600" cy="4343400"/>
+                    </a:xfrm>
+                    <a:prstGeom prst="rect"/>
+                    <a:ln/>
+                  </pic:spPr>
+                </pic:pic>
+              </a:graphicData>
+            </a:graphic>
+          </wp:inline>
+        </w:drawing>
+      </w:r>
+      <w:r>
+        <w:rPr>
+          <w:rtl w:val="0"/>
+        </w:rPr>
+      </w:r>
+    </w:p>
+    <w:p>
+      <w:pPr>
+        <w:ind w:left="0" w:firstLine="0"/>
+        <w:rPr/>
+      </w:pPr>
+      <w:r>
+        <w:rPr>
+          <w:rtl w:val="0"/>
+        </w:rPr>
+      </w:r>
+    </w:p>
+    <w:p>
+      <w:pPr>
+        <w:pStyle w:val="Heading4"/>
+        <w:numPr>
+          <w:ilvl w:val="2"/>
+          <w:numId w:val="1"/>
+        </w:numPr>
+        <w:ind w:left="2160" w:hanging="360"/>
+        <w:rPr>
+          <w:color w:val="000000"/>
+        </w:rPr>
+      </w:pPr>
+      <w:bookmarkStart w:colFirst="0" w:colLast="0" w:name="_3mpmifm2codv" w:id="39"/>
+      <w:bookmarkEnd w:id="39"/>
+      <w:r>
+        <w:rPr>
+          <w:color w:val="000000"/>
+          <w:rtl w:val="0"/>
+        </w:rPr>
+        <w:t xml:space="preserve">Step 1.4: Enter the name of the application and set its location. And click on </w:t>
+      </w:r>
+      <w:r>
+        <w:rPr>
+          <w:b w:val="1"/>
+          <w:color w:val="000000"/>
+          <w:rtl w:val="0"/>
+        </w:rPr>
+        <w:t xml:space="preserve">Finish.</w:t>
+      </w:r>
+    </w:p>
+    <w:p>
+      <w:pPr>
+        <w:ind w:left="0" w:firstLine="0"/>
+        <w:rPr/>
+      </w:pPr>
+      <w:r>
+        <w:rPr>
+          <w:rtl w:val="0"/>
+        </w:rPr>
+      </w:r>
+    </w:p>
+    <w:p>
+      <w:pPr>
+        <w:ind w:left="0" w:firstLine="720"/>
+        <w:rPr/>
+      </w:pPr>
+      <w:r>
+        <w:rPr/>
+        <w:drawing>
+          <wp:inline distB="114300" distT="114300" distL="114300" distR="114300">
+            <wp:extent cx="5943600" cy="4343400"/>
+            <wp:effectExtent b="0" l="0" r="0" t="0"/>
+            <wp:docPr id="14" name="image3.png"/>
+            <a:graphic>
+              <a:graphicData uri="http://schemas.openxmlformats.org/drawingml/2006/picture">
+                <pic:pic>
+                  <pic:nvPicPr>
+                    <pic:cNvPr id="0" name="image3.png"/>
+                    <pic:cNvPicPr preferRelativeResize="0"/>
+                  </pic:nvPicPr>
+                  <pic:blipFill>
+                    <a:blip r:embed="rId37"/>
+                    <a:srcRect b="0" l="0" r="0" t="0"/>
+                    <a:stretch>
+                      <a:fillRect/>
+                    </a:stretch>
+                  </pic:blipFill>
+                  <pic:spPr>
+                    <a:xfrm>
+                      <a:off x="0" y="0"/>
+                      <a:ext cx="5943600" cy="4343400"/>
+                    </a:xfrm>
+                    <a:prstGeom prst="rect"/>
+                    <a:ln/>
+                  </pic:spPr>
+                </pic:pic>
+              </a:graphicData>
+            </a:graphic>
+          </wp:inline>
+        </w:drawing>
+      </w:r>
+      <w:r>
+        <w:rPr>
+          <w:rtl w:val="0"/>
+        </w:rPr>
+      </w:r>
+    </w:p>
+    <w:p>
+      <w:pPr>
+        <w:pStyle w:val="Heading4"/>
+        <w:numPr>
+          <w:ilvl w:val="2"/>
+          <w:numId w:val="1"/>
+        </w:numPr>
+        <w:ind w:left="2160" w:hanging="360"/>
+        <w:rPr>
+          <w:color w:val="000000"/>
+        </w:rPr>
+      </w:pPr>
+      <w:bookmarkStart w:colFirst="0" w:colLast="0" w:name="_rrfwbrb0iw2c" w:id="40"/>
+      <w:bookmarkEnd w:id="40"/>
+      <w:r>
+        <w:rPr>
+          <w:color w:val="000000"/>
+          <w:rtl w:val="0"/>
+        </w:rPr>
+        <w:t xml:space="preserve">Step 1.5: Now wait a moment and Android Studio is ready for coding.</w:t>
+      </w:r>
+      <w:r>
+        <w:rPr>
+          <w:rtl w:val="0"/>
+        </w:rPr>
+      </w:r>
+    </w:p>
+    <w:p>
+      <w:pPr>
+        <w:ind w:left="0" w:firstLine="720"/>
+        <w:rPr/>
+      </w:pPr>
+      <w:r>
+        <w:rPr/>
+        <w:drawing>
+          <wp:inline distB="114300" distT="114300" distL="114300" distR="114300">
+            <wp:extent cx="5943600" cy="3340100"/>
+            <wp:effectExtent b="0" l="0" r="0" t="0"/>
+            <wp:docPr id="9" name="image8.png"/>
+            <a:graphic>
+              <a:graphicData uri="http://schemas.openxmlformats.org/drawingml/2006/picture">
+                <pic:pic>
+                  <pic:nvPicPr>
+                    <pic:cNvPr id="0" name="image8.png"/>
+                    <pic:cNvPicPr preferRelativeResize="0"/>
+                  </pic:nvPicPr>
+                  <pic:blipFill>
+                    <a:blip r:embed="rId38"/>
+                    <a:srcRect b="0" l="0" r="0" t="0"/>
+                    <a:stretch>
+                      <a:fillRect/>
+                    </a:stretch>
+                  </pic:blipFill>
+                  <pic:spPr>
+                    <a:xfrm>
+                      <a:off x="0" y="0"/>
+                      <a:ext cx="5943600" cy="3340100"/>
+                    </a:xfrm>
+                    <a:prstGeom prst="rect"/>
+                    <a:ln/>
+                  </pic:spPr>
+                </pic:pic>
+              </a:graphicData>
+            </a:graphic>
+          </wp:inline>
+        </w:drawing>
+      </w:r>
+      <w:r>
+        <w:rPr>
+          <w:rtl w:val="0"/>
+        </w:rPr>
+      </w:r>
+    </w:p>
+    <w:p>
+      <w:pPr>
+        <w:pStyle w:val="Heading3"/>
+        <w:numPr>
+          <w:ilvl w:val="1"/>
+          <w:numId w:val="1"/>
+        </w:numPr>
+        <w:spacing w:after="0" w:afterAutospacing="0"/>
+        <w:ind w:left="1440" w:hanging="360"/>
+        <w:rPr>
+          <w:color w:val="000000"/>
+        </w:rPr>
+      </w:pPr>
+      <w:bookmarkStart w:colFirst="0" w:colLast="0" w:name="_t1z9vb2n1k1t" w:id="41"/>
+      <w:bookmarkEnd w:id="41"/>
+      <w:r>
+        <w:rPr>
+          <w:color w:val="000000"/>
+          <w:rtl w:val="0"/>
+        </w:rPr>
+        <w:t xml:space="preserve">Step 2: Run a simple Hello World App.</w:t>
+      </w:r>
+    </w:p>
+    <w:p>
+      <w:pPr>
+        <w:pStyle w:val="Heading4"/>
+        <w:numPr>
+          <w:ilvl w:val="2"/>
+          <w:numId w:val="1"/>
+        </w:numPr>
+        <w:spacing w:before="0" w:beforeAutospacing="0"/>
+        <w:ind w:left="2160" w:hanging="360"/>
+        <w:rPr>
+          <w:color w:val="000000"/>
+        </w:rPr>
+      </w:pPr>
+      <w:bookmarkStart w:colFirst="0" w:colLast="0" w:name="_aglpd094fwyl" w:id="42"/>
+      <w:bookmarkEnd w:id="42"/>
+      <w:r>
+        <w:rPr>
+          <w:color w:val="000000"/>
+          <w:rtl w:val="0"/>
+        </w:rPr>
+        <w:t xml:space="preserve">Step 2.1: Enter </w:t>
+      </w:r>
+      <w:r>
+        <w:rPr>
+          <w:b w:val="1"/>
+          <w:color w:val="000000"/>
+          <w:rtl w:val="0"/>
+        </w:rPr>
+        <w:t xml:space="preserve">Shift + F10</w:t>
+      </w:r>
+      <w:r>
+        <w:rPr>
+          <w:color w:val="000000"/>
+          <w:rtl w:val="0"/>
+        </w:rPr>
+        <w:t xml:space="preserve"> or click on green arrow button to build and run the app.</w:t>
+      </w:r>
+    </w:p>
+    <w:p>
+      <w:pPr>
+        <w:ind w:left="0" w:firstLine="720"/>
+        <w:rPr/>
+      </w:pPr>
+      <w:r>
+        <w:rPr/>
+        <w:drawing>
+          <wp:inline distB="114300" distT="114300" distL="114300" distR="114300">
+            <wp:extent cx="5943600" cy="3340100"/>
+            <wp:effectExtent b="0" l="0" r="0" t="0"/>
+            <wp:docPr id="31" name="image28.png"/>
+            <a:graphic>
+              <a:graphicData uri="http://schemas.openxmlformats.org/drawingml/2006/picture">
+                <pic:pic>
+                  <pic:nvPicPr>
+                    <pic:cNvPr id="0" name="image28.png"/>
+                    <pic:cNvPicPr preferRelativeResize="0"/>
+                  </pic:nvPicPr>
+                  <pic:blipFill>
+                    <a:blip r:embed="rId39"/>
+                    <a:srcRect b="0" l="0" r="0" t="0"/>
+                    <a:stretch>
+                      <a:fillRect/>
+                    </a:stretch>
+                  </pic:blipFill>
+                  <pic:spPr>
+                    <a:xfrm>
+                      <a:off x="0" y="0"/>
+                      <a:ext cx="5943600" cy="3340100"/>
+                    </a:xfrm>
+                    <a:prstGeom prst="rect"/>
+                    <a:ln/>
+                  </pic:spPr>
+                </pic:pic>
+              </a:graphicData>
+            </a:graphic>
+          </wp:inline>
+        </w:drawing>
+      </w:r>
+      <w:r>
+        <w:rPr>
+          <w:rtl w:val="0"/>
+        </w:rPr>
+      </w:r>
+    </w:p>
+    <w:p>
+      <w:pPr>
+        <w:pStyle w:val="Heading4"/>
+        <w:numPr>
+          <w:ilvl w:val="2"/>
+          <w:numId w:val="1"/>
+        </w:numPr>
+        <w:ind w:left="2160" w:hanging="360"/>
+        <w:rPr>
+          <w:color w:val="000000"/>
+        </w:rPr>
+      </w:pPr>
+      <w:bookmarkStart w:colFirst="0" w:colLast="0" w:name="_468pni9yl0b" w:id="43"/>
+      <w:bookmarkEnd w:id="43"/>
+      <w:r>
+        <w:rPr>
+          <w:color w:val="000000"/>
+          <w:rtl w:val="0"/>
+        </w:rPr>
+        <w:t xml:space="preserve">Step 2.2: Wait some time and you will see the Hello World app run on virtual android device.</w:t>
+      </w:r>
+    </w:p>
+    <w:p>
+      <w:pPr>
+        <w:ind w:left="720" w:firstLine="0"/>
+        <w:rPr/>
+      </w:pPr>
+      <w:r>
+        <w:rPr/>
+        <w:drawing>
+          <wp:inline distB="114300" distT="114300" distL="114300" distR="114300">
+            <wp:extent cx="5943600" cy="3340100"/>
+            <wp:effectExtent b="0" l="0" r="0" t="0"/>
+            <wp:docPr id="25" name="image30.png"/>
+            <a:graphic>
+              <a:graphicData uri="http://schemas.openxmlformats.org/drawingml/2006/picture">
+                <pic:pic>
+                  <pic:nvPicPr>
+                    <pic:cNvPr id="0" name="image30.png"/>
+                    <pic:cNvPicPr preferRelativeResize="0"/>
+                  </pic:nvPicPr>
+                  <pic:blipFill>
+                    <a:blip r:embed="rId40"/>
+                    <a:srcRect b="0" l="0" r="0" t="0"/>
+                    <a:stretch>
+                      <a:fillRect/>
+                    </a:stretch>
+                  </pic:blipFill>
+                  <pic:spPr>
+                    <a:xfrm>
+                      <a:off x="0" y="0"/>
+                      <a:ext cx="5943600" cy="3340100"/>
+                    </a:xfrm>
+                    <a:prstGeom prst="rect"/>
+                    <a:ln/>
+                  </pic:spPr>
+                </pic:pic>
+              </a:graphicData>
+            </a:graphic>
+          </wp:inline>
+        </w:drawing>
+      </w:r>
+      <w:r>
+        <w:rPr>
+          <w:rtl w:val="0"/>
+        </w:rPr>
+      </w:r>
+    </w:p>
+    <w:p>
+      <w:pPr>
+        <w:pStyle w:val="Heading3"/>
+        <w:numPr>
+          <w:ilvl w:val="1"/>
+          <w:numId w:val="1"/>
+        </w:numPr>
+        <w:spacing w:after="0" w:afterAutospacing="0"/>
+        <w:ind w:left="1440" w:hanging="360"/>
+        <w:rPr>
+          <w:color w:val="000000"/>
+        </w:rPr>
+      </w:pPr>
+      <w:bookmarkStart w:colFirst="0" w:colLast="0" w:name="_xhte3lle04k7" w:id="44"/>
+      <w:bookmarkEnd w:id="44"/>
+      <w:r>
+        <w:rPr>
+          <w:color w:val="000000"/>
+          <w:rtl w:val="0"/>
+        </w:rPr>
+        <w:t xml:space="preserve">Step 3: Add some buttons.</w:t>
+      </w:r>
+    </w:p>
+    <w:p>
+      <w:pPr>
+        <w:pStyle w:val="Heading4"/>
+        <w:numPr>
+          <w:ilvl w:val="2"/>
+          <w:numId w:val="1"/>
+        </w:numPr>
+        <w:spacing w:before="0" w:beforeAutospacing="0"/>
+        <w:ind w:left="2160" w:hanging="360"/>
+        <w:rPr>
+          <w:color w:val="000000"/>
+        </w:rPr>
+      </w:pPr>
+      <w:bookmarkStart w:colFirst="0" w:colLast="0" w:name="_qhwldwryvp00" w:id="45"/>
+      <w:bookmarkEnd w:id="45"/>
+      <w:r>
+        <w:rPr>
+          <w:color w:val="000000"/>
+          <w:rtl w:val="0"/>
+        </w:rPr>
+        <w:t xml:space="preserve">Step 3.1: Stop the app. Open </w:t>
+      </w:r>
+      <w:r>
+        <w:rPr>
+          <w:b w:val="1"/>
+          <w:color w:val="000000"/>
+          <w:rtl w:val="0"/>
+        </w:rPr>
+        <w:t xml:space="preserve">activity_main.xml.</w:t>
+      </w:r>
+    </w:p>
+    <w:p>
+      <w:pPr>
+        <w:ind w:left="0" w:firstLine="720"/>
+        <w:rPr/>
+      </w:pPr>
+      <w:r>
+        <w:rPr/>
+        <w:drawing>
+          <wp:inline distB="114300" distT="114300" distL="114300" distR="114300">
+            <wp:extent cx="5943600" cy="3340100"/>
+            <wp:effectExtent b="0" l="0" r="0" t="0"/>
+            <wp:docPr id="12" name="image17.png"/>
+            <a:graphic>
+              <a:graphicData uri="http://schemas.openxmlformats.org/drawingml/2006/picture">
+                <pic:pic>
+                  <pic:nvPicPr>
+                    <pic:cNvPr id="0" name="image17.png"/>
+                    <pic:cNvPicPr preferRelativeResize="0"/>
+                  </pic:nvPicPr>
+                  <pic:blipFill>
+                    <a:blip r:embed="rId41"/>
+                    <a:srcRect b="0" l="0" r="0" t="0"/>
+                    <a:stretch>
+                      <a:fillRect/>
+                    </a:stretch>
+                  </pic:blipFill>
+                  <pic:spPr>
+                    <a:xfrm>
+                      <a:off x="0" y="0"/>
+                      <a:ext cx="5943600" cy="3340100"/>
+                    </a:xfrm>
+                    <a:prstGeom prst="rect"/>
+                    <a:ln/>
+                  </pic:spPr>
+                </pic:pic>
+              </a:graphicData>
+            </a:graphic>
+          </wp:inline>
+        </w:drawing>
+      </w:r>
+      <w:r>
+        <w:rPr>
+          <w:rtl w:val="0"/>
+        </w:rPr>
+      </w:r>
+    </w:p>
+    <w:p>
+      <w:pPr>
+        <w:pStyle w:val="Heading4"/>
+        <w:numPr>
+          <w:ilvl w:val="2"/>
+          <w:numId w:val="1"/>
+        </w:numPr>
+        <w:ind w:left="2160" w:hanging="360"/>
+        <w:rPr>
+          <w:color w:val="000000"/>
+        </w:rPr>
+      </w:pPr>
+      <w:bookmarkStart w:colFirst="0" w:colLast="0" w:name="_v3nfd7nrqj1n" w:id="46"/>
+      <w:bookmarkEnd w:id="46"/>
+      <w:r>
+        <w:rPr>
+          <w:color w:val="000000"/>
+          <w:rtl w:val="0"/>
+        </w:rPr>
+        <w:t xml:space="preserve">Step 3.2: Under the </w:t>
+      </w:r>
+      <w:r>
+        <w:rPr>
+          <w:b w:val="1"/>
+          <w:color w:val="000000"/>
+          <w:rtl w:val="0"/>
+        </w:rPr>
+        <w:t xml:space="preserve">Palette </w:t>
+      </w:r>
+      <w:r>
+        <w:rPr>
+          <w:color w:val="000000"/>
+          <w:rtl w:val="0"/>
+        </w:rPr>
+        <w:t xml:space="preserve">menu choose Buttons tab. And now drag and drop simple button from the menu next to it.</w:t>
+      </w:r>
+    </w:p>
+    <w:p>
+      <w:pPr>
+        <w:ind w:left="0" w:firstLine="720"/>
+        <w:rPr/>
+      </w:pPr>
+      <w:r>
+        <w:rPr/>
+        <w:drawing>
+          <wp:inline distB="114300" distT="114300" distL="114300" distR="114300">
+            <wp:extent cx="5943600" cy="3340100"/>
+            <wp:effectExtent b="0" l="0" r="0" t="0"/>
+            <wp:docPr id="2" name="image10.png"/>
+            <a:graphic>
+              <a:graphicData uri="http://schemas.openxmlformats.org/drawingml/2006/picture">
+                <pic:pic>
+                  <pic:nvPicPr>
+                    <pic:cNvPr id="0" name="image10.png"/>
+                    <pic:cNvPicPr preferRelativeResize="0"/>
+                  </pic:nvPicPr>
+                  <pic:blipFill>
+                    <a:blip r:embed="rId42"/>
+                    <a:srcRect b="0" l="0" r="0" t="0"/>
+                    <a:stretch>
+                      <a:fillRect/>
+                    </a:stretch>
+                  </pic:blipFill>
+                  <pic:spPr>
+                    <a:xfrm>
+                      <a:off x="0" y="0"/>
+                      <a:ext cx="5943600" cy="3340100"/>
+                    </a:xfrm>
+                    <a:prstGeom prst="rect"/>
+                    <a:ln/>
+                  </pic:spPr>
+                </pic:pic>
+              </a:graphicData>
+            </a:graphic>
+          </wp:inline>
+        </w:drawing>
+      </w:r>
+      <w:r>
+        <w:rPr>
+          <w:rtl w:val="0"/>
+        </w:rPr>
+      </w:r>
+    </w:p>
+    <w:p>
+      <w:pPr>
+        <w:pStyle w:val="Heading4"/>
+        <w:numPr>
+          <w:ilvl w:val="2"/>
+          <w:numId w:val="1"/>
+        </w:numPr>
+        <w:ind w:left="2160" w:hanging="360"/>
+        <w:rPr>
+          <w:color w:val="000000"/>
+        </w:rPr>
+      </w:pPr>
+      <w:bookmarkStart w:colFirst="0" w:colLast="0" w:name="_w2d8gbfql3c1" w:id="47"/>
+      <w:bookmarkEnd w:id="47"/>
+      <w:r>
+        <w:rPr>
+          <w:color w:val="000000"/>
+          <w:rtl w:val="0"/>
+        </w:rPr>
+        <w:t xml:space="preserve">Step 3.3: Adjust the location of the button.</w:t>
+      </w:r>
+    </w:p>
+    <w:p>
+      <w:pPr>
+        <w:ind w:left="720" w:firstLine="0"/>
+        <w:rPr/>
+      </w:pPr>
+      <w:r>
+        <w:rPr/>
+        <w:drawing>
+          <wp:inline distB="114300" distT="114300" distL="114300" distR="114300">
+            <wp:extent cx="5943600" cy="3340100"/>
+            <wp:effectExtent b="0" l="0" r="0" t="0"/>
+            <wp:docPr id="21" name="image26.png"/>
+            <a:graphic>
+              <a:graphicData uri="http://schemas.openxmlformats.org/drawingml/2006/picture">
+                <pic:pic>
+                  <pic:nvPicPr>
+                    <pic:cNvPr id="0" name="image26.png"/>
+                    <pic:cNvPicPr preferRelativeResize="0"/>
+                  </pic:nvPicPr>
+                  <pic:blipFill>
+                    <a:blip r:embed="rId43"/>
+                    <a:srcRect b="0" l="0" r="0" t="0"/>
+                    <a:stretch>
+                      <a:fillRect/>
+                    </a:stretch>
+                  </pic:blipFill>
+                  <pic:spPr>
+                    <a:xfrm>
+                      <a:off x="0" y="0"/>
+                      <a:ext cx="5943600" cy="3340100"/>
+                    </a:xfrm>
+                    <a:prstGeom prst="rect"/>
+                    <a:ln/>
+                  </pic:spPr>
+                </pic:pic>
+              </a:graphicData>
+            </a:graphic>
+          </wp:inline>
+        </w:drawing>
+      </w:r>
+      <w:r>
+        <w:rPr>
+          <w:rtl w:val="0"/>
+        </w:rPr>
+      </w:r>
+    </w:p>
+    <w:p>
+      <w:pPr>
+        <w:pStyle w:val="Heading4"/>
+        <w:numPr>
+          <w:ilvl w:val="2"/>
+          <w:numId w:val="1"/>
+        </w:numPr>
+        <w:ind w:left="2160" w:hanging="360"/>
+        <w:rPr>
+          <w:color w:val="000000"/>
+        </w:rPr>
+      </w:pPr>
+      <w:bookmarkStart w:colFirst="0" w:colLast="0" w:name="_x6pzhn7li3nz" w:id="48"/>
+      <w:bookmarkEnd w:id="48"/>
+      <w:r>
+        <w:rPr>
+          <w:color w:val="000000"/>
+          <w:rtl w:val="0"/>
+        </w:rPr>
+        <w:t xml:space="preserve">Step 3.4: Again run the code and you will see the output.</w:t>
+      </w:r>
+    </w:p>
+    <w:p>
+      <w:pPr>
+        <w:ind w:left="720" w:firstLine="0"/>
+        <w:rPr/>
+      </w:pPr>
+      <w:r>
+        <w:rPr/>
+        <w:drawing>
+          <wp:inline distB="114300" distT="114300" distL="114300" distR="114300">
+            <wp:extent cx="5943600" cy="3340100"/>
+            <wp:effectExtent b="0" l="0" r="0" t="0"/>
+            <wp:docPr id="39" name="image38.png"/>
+            <a:graphic>
+              <a:graphicData uri="http://schemas.openxmlformats.org/drawingml/2006/picture">
+                <pic:pic>
+                  <pic:nvPicPr>
+                    <pic:cNvPr id="0" name="image38.png"/>
+                    <pic:cNvPicPr preferRelativeResize="0"/>
+                  </pic:nvPicPr>
+                  <pic:blipFill>
+                    <a:blip r:embed="rId44"/>
+                    <a:srcRect b="0" l="0" r="0" t="0"/>
+                    <a:stretch>
+                      <a:fillRect/>
+                    </a:stretch>
+                  </pic:blipFill>
+                  <pic:spPr>
+                    <a:xfrm>
+                      <a:off x="0" y="0"/>
+                      <a:ext cx="5943600" cy="3340100"/>
+                    </a:xfrm>
+                    <a:prstGeom prst="rect"/>
+                    <a:ln/>
+                  </pic:spPr>
+                </pic:pic>
+              </a:graphicData>
+            </a:graphic>
+          </wp:inline>
+        </w:drawing>
+      </w:r>
+      <w:r>
+        <w:rPr>
+          <w:rtl w:val="0"/>
+        </w:rPr>
+      </w:r>
+    </w:p>
+    <w:p>
+      <w:pPr>
+        <w:pStyle w:val="Heading3"/>
+        <w:numPr>
+          <w:ilvl w:val="1"/>
+          <w:numId w:val="1"/>
+        </w:numPr>
+        <w:spacing w:after="0" w:afterAutospacing="0"/>
+        <w:ind w:left="1440" w:hanging="360"/>
+        <w:rPr>
+          <w:color w:val="000000"/>
+        </w:rPr>
+      </w:pPr>
+      <w:bookmarkStart w:colFirst="0" w:colLast="0" w:name="_vurs81ftnq6c" w:id="49"/>
+      <w:bookmarkEnd w:id="49"/>
+      <w:r>
+        <w:rPr>
+          <w:color w:val="000000"/>
+          <w:rtl w:val="0"/>
+        </w:rPr>
+        <w:t xml:space="preserve">Step 4: Add some Widgets.</w:t>
+      </w:r>
+    </w:p>
+    <w:p>
+      <w:pPr>
+        <w:pStyle w:val="Heading4"/>
+        <w:numPr>
+          <w:ilvl w:val="2"/>
+          <w:numId w:val="1"/>
+        </w:numPr>
+        <w:spacing w:before="0" w:beforeAutospacing="0"/>
+        <w:ind w:left="2160" w:hanging="360"/>
+        <w:rPr>
+          <w:color w:val="000000"/>
+        </w:rPr>
+      </w:pPr>
+      <w:bookmarkStart w:colFirst="0" w:colLast="0" w:name="_nnn6hpzgse3o" w:id="50"/>
+      <w:bookmarkEnd w:id="50"/>
+      <w:r>
+        <w:rPr>
+          <w:color w:val="000000"/>
+          <w:rtl w:val="0"/>
+        </w:rPr>
+        <w:t xml:space="preserve">Step 4.1: Stop the app. From </w:t>
+      </w:r>
+      <w:r>
+        <w:rPr>
+          <w:b w:val="1"/>
+          <w:color w:val="000000"/>
+          <w:rtl w:val="0"/>
+        </w:rPr>
+        <w:t xml:space="preserve">Palette</w:t>
+      </w:r>
+      <w:r>
+        <w:rPr>
+          <w:color w:val="000000"/>
+          <w:rtl w:val="0"/>
+        </w:rPr>
+        <w:t xml:space="preserve"> select Widgets. And drag and drop calendar widget.</w:t>
+      </w:r>
+    </w:p>
+    <w:p>
+      <w:pPr>
+        <w:ind w:left="0" w:firstLine="720"/>
+        <w:rPr/>
+      </w:pPr>
+      <w:r>
+        <w:rPr/>
+        <w:drawing>
+          <wp:inline distB="114300" distT="114300" distL="114300" distR="114300">
+            <wp:extent cx="5943600" cy="3340100"/>
+            <wp:effectExtent b="0" l="0" r="0" t="0"/>
+            <wp:docPr id="16" name="image16.png"/>
+            <a:graphic>
+              <a:graphicData uri="http://schemas.openxmlformats.org/drawingml/2006/picture">
+                <pic:pic>
+                  <pic:nvPicPr>
+                    <pic:cNvPr id="0" name="image16.png"/>
+                    <pic:cNvPicPr preferRelativeResize="0"/>
+                  </pic:nvPicPr>
+                  <pic:blipFill>
+                    <a:blip r:embed="rId45"/>
+                    <a:srcRect b="0" l="0" r="0" t="0"/>
+                    <a:stretch>
+                      <a:fillRect/>
+                    </a:stretch>
+                  </pic:blipFill>
+                  <pic:spPr>
+                    <a:xfrm>
+                      <a:off x="0" y="0"/>
+                      <a:ext cx="5943600" cy="3340100"/>
+                    </a:xfrm>
+                    <a:prstGeom prst="rect"/>
+                    <a:ln/>
+                  </pic:spPr>
+                </pic:pic>
+              </a:graphicData>
+            </a:graphic>
+          </wp:inline>
+        </w:drawing>
+      </w:r>
+      <w:r>
+        <w:rPr>
+          <w:rtl w:val="0"/>
+        </w:rPr>
+      </w:r>
+    </w:p>
+    <w:p>
+      <w:pPr>
+        <w:pStyle w:val="Heading4"/>
+        <w:numPr>
+          <w:ilvl w:val="2"/>
+          <w:numId w:val="1"/>
+        </w:numPr>
+        <w:ind w:left="2160" w:hanging="360"/>
+        <w:rPr>
+          <w:color w:val="000000"/>
+        </w:rPr>
+      </w:pPr>
+      <w:bookmarkStart w:colFirst="0" w:colLast="0" w:name="_3ci1z0uudk67" w:id="51"/>
+      <w:bookmarkEnd w:id="51"/>
+      <w:r>
+        <w:rPr>
+          <w:color w:val="000000"/>
+          <w:rtl w:val="0"/>
+        </w:rPr>
+        <w:t xml:space="preserve">Step 4.2: Adjust calendar and run the app.</w:t>
+      </w:r>
+    </w:p>
+    <w:p>
+      <w:pPr>
+        <w:ind w:left="2160" w:firstLine="0"/>
+        <w:rPr/>
+      </w:pPr>
+      <w:r>
+        <w:rPr/>
+        <w:drawing>
+          <wp:inline distB="114300" distT="114300" distL="114300" distR="114300">
+            <wp:extent cx="3295650" cy="5991225"/>
+            <wp:effectExtent b="0" l="0" r="0" t="0"/>
+            <wp:docPr id="41" name="image31.png"/>
+            <a:graphic>
+              <a:graphicData uri="http://schemas.openxmlformats.org/drawingml/2006/picture">
+                <pic:pic>
+                  <pic:nvPicPr>
+                    <pic:cNvPr id="0" name="image31.png"/>
+                    <pic:cNvPicPr preferRelativeResize="0"/>
+                  </pic:nvPicPr>
+                  <pic:blipFill>
+                    <a:blip r:embed="rId46"/>
+                    <a:srcRect b="0" l="0" r="0" t="0"/>
+                    <a:stretch>
+                      <a:fillRect/>
+                    </a:stretch>
+                  </pic:blipFill>
+                  <pic:spPr>
+                    <a:xfrm>
+                      <a:off x="0" y="0"/>
+                      <a:ext cx="3295650" cy="5991225"/>
+                    </a:xfrm>
+                    <a:prstGeom prst="rect"/>
+                    <a:ln/>
+                  </pic:spPr>
+                </pic:pic>
+              </a:graphicData>
+            </a:graphic>
+          </wp:inline>
+        </w:drawing>
+      </w:r>
+      <w:r>
+        <w:rPr>
+          <w:rtl w:val="0"/>
+        </w:rPr>
+      </w:r>
+    </w:p>
+    <w:p>
+      <w:pPr>
+        <w:pStyle w:val="Heading3"/>
+        <w:numPr>
+          <w:ilvl w:val="1"/>
+          <w:numId w:val="1"/>
+        </w:numPr>
+        <w:spacing w:after="0" w:afterAutospacing="0"/>
+        <w:ind w:left="1440" w:hanging="360"/>
+        <w:rPr>
+          <w:color w:val="000000"/>
+        </w:rPr>
+      </w:pPr>
+      <w:bookmarkStart w:colFirst="0" w:colLast="0" w:name="_t3xsxk2vobvw" w:id="52"/>
+      <w:bookmarkEnd w:id="52"/>
+      <w:r>
+        <w:rPr>
+          <w:color w:val="000000"/>
+          <w:rtl w:val="0"/>
+        </w:rPr>
+        <w:t xml:space="preserve">Step 5: Add some more Widgets.</w:t>
+      </w:r>
+    </w:p>
+    <w:p>
+      <w:pPr>
+        <w:pStyle w:val="Heading4"/>
+        <w:numPr>
+          <w:ilvl w:val="2"/>
+          <w:numId w:val="1"/>
+        </w:numPr>
+        <w:spacing w:before="0" w:beforeAutospacing="0"/>
+        <w:ind w:left="2160" w:hanging="360"/>
+        <w:rPr>
+          <w:color w:val="000000"/>
+        </w:rPr>
+      </w:pPr>
+      <w:bookmarkStart w:colFirst="0" w:colLast="0" w:name="_l1jcy2rcdgfn" w:id="53"/>
+      <w:bookmarkEnd w:id="53"/>
+      <w:r>
+        <w:rPr>
+          <w:color w:val="000000"/>
+          <w:rtl w:val="0"/>
+        </w:rPr>
+        <w:t xml:space="preserve">Step 5.1: From widgets drag and drop search widget.</w:t>
+      </w:r>
+    </w:p>
+    <w:p>
+      <w:pPr>
+        <w:ind w:left="2160" w:firstLine="0"/>
+        <w:rPr/>
+      </w:pPr>
+      <w:r>
+        <w:rPr/>
+        <w:drawing>
+          <wp:inline distB="114300" distT="114300" distL="114300" distR="114300">
+            <wp:extent cx="3067050" cy="2647950"/>
+            <wp:effectExtent b="0" l="0" r="0" t="0"/>
+            <wp:docPr id="4" name="image41.png"/>
+            <a:graphic>
+              <a:graphicData uri="http://schemas.openxmlformats.org/drawingml/2006/picture">
+                <pic:pic>
+                  <pic:nvPicPr>
+                    <pic:cNvPr id="0" name="image41.png"/>
+                    <pic:cNvPicPr preferRelativeResize="0"/>
+                  </pic:nvPicPr>
+                  <pic:blipFill>
+                    <a:blip r:embed="rId47"/>
+                    <a:srcRect b="0" l="0" r="0" t="0"/>
+                    <a:stretch>
+                      <a:fillRect/>
+                    </a:stretch>
+                  </pic:blipFill>
+                  <pic:spPr>
+                    <a:xfrm>
+                      <a:off x="0" y="0"/>
+                      <a:ext cx="3067050" cy="2647950"/>
+                    </a:xfrm>
+                    <a:prstGeom prst="rect"/>
+                    <a:ln/>
+                  </pic:spPr>
+                </pic:pic>
+              </a:graphicData>
+            </a:graphic>
+          </wp:inline>
+        </w:drawing>
+      </w:r>
+      <w:r>
+        <w:rPr>
+          <w:rtl w:val="0"/>
+        </w:rPr>
+      </w:r>
+    </w:p>
+    <w:p>
+      <w:pPr>
+        <w:pStyle w:val="Heading4"/>
+        <w:numPr>
+          <w:ilvl w:val="2"/>
+          <w:numId w:val="1"/>
+        </w:numPr>
+        <w:ind w:left="2160" w:hanging="360"/>
+        <w:rPr>
+          <w:color w:val="000000"/>
+        </w:rPr>
+      </w:pPr>
+      <w:bookmarkStart w:colFirst="0" w:colLast="0" w:name="_jxy8flehqfdf" w:id="54"/>
+      <w:bookmarkEnd w:id="54"/>
+      <w:r>
+        <w:rPr>
+          <w:color w:val="000000"/>
+          <w:rtl w:val="0"/>
+        </w:rPr>
+        <w:t xml:space="preserve">Step 5.2: Build and Run the app and see the output.</w:t>
+      </w:r>
+      <w:r>
+        <w:rPr>
+          <w:rtl w:val="0"/>
+        </w:rPr>
+      </w:r>
+    </w:p>
+    <w:p>
+      <w:pPr>
+        <w:ind w:left="2160" w:firstLine="720"/>
+        <w:rPr/>
+      </w:pPr>
+      <w:r>
+        <w:rPr/>
+        <w:drawing>
+          <wp:inline distB="114300" distT="114300" distL="114300" distR="114300">
+            <wp:extent cx="3295650" cy="5991225"/>
+            <wp:effectExtent b="0" l="0" r="0" t="0"/>
+            <wp:docPr id="1" name="image1.png"/>
+            <a:graphic>
+              <a:graphicData uri="http://schemas.openxmlformats.org/drawingml/2006/picture">
+                <pic:pic>
+                  <pic:nvPicPr>
+                    <pic:cNvPr id="0" name="image1.png"/>
+                    <pic:cNvPicPr preferRelativeResize="0"/>
+                  </pic:nvPicPr>
+                  <pic:blipFill>
+                    <a:blip r:embed="rId48"/>
+                    <a:srcRect b="0" l="0" r="0" t="0"/>
+                    <a:stretch>
+                      <a:fillRect/>
+                    </a:stretch>
+                  </pic:blipFill>
+                  <pic:spPr>
+                    <a:xfrm>
+                      <a:off x="0" y="0"/>
+                      <a:ext cx="3295650" cy="5991225"/>
+                    </a:xfrm>
+                    <a:prstGeom prst="rect"/>
+                    <a:ln/>
+                  </pic:spPr>
+                </pic:pic>
+              </a:graphicData>
+            </a:graphic>
+          </wp:inline>
+        </w:drawing>
+      </w:r>
+      <w:r>
+        <w:rPr>
+          <w:rtl w:val="0"/>
+        </w:rPr>
+      </w:r>
+    </w:p>
+    <w:p>
+      <w:pPr>
+        <w:ind w:left="720" w:firstLine="0"/>
+        <w:rPr/>
+      </w:pPr>
+      <w:r>
+        <w:rPr>
+          <w:rtl w:val="0"/>
+        </w:rPr>
+      </w:r>
+    </w:p>
     <w:sectPr>
+      <w:type w:val="nextPage"/>
       <w:pgSz w:h="15840" w:w="12240" w:orient="portrait"/>
-      <w:pgMar w:bottom="1440" w:top="1440" w:left="1440" w:right="1440" w:header="720" w:footer="720"/>
-      <w:pgNumType w:start="1"/>
+      <w:pgMar w:bottom="1440" w:top="1440" w:left="1440" w:right="1440" w:header="0" w:footer="0"/>
     </w:sectPr>
   </w:body>
 </w:document>
@@ -3041,8 +4645,121 @@
       </w:rPr>
     </w:lvl>
   </w:abstractNum>
+  <w:abstractNum w:abstractNumId="2">
+    <w:lvl w:ilvl="0">
+      <w:start w:val="1"/>
+      <w:numFmt w:val="bullet"/>
+      <w:lvlText w:val="●"/>
+      <w:lvlJc w:val="left"/>
+      <w:pPr>
+        <w:ind w:left="720" w:hanging="360"/>
+      </w:pPr>
+      <w:rPr>
+        <w:u w:val="none"/>
+      </w:rPr>
+    </w:lvl>
+    <w:lvl w:ilvl="1">
+      <w:start w:val="1"/>
+      <w:numFmt w:val="bullet"/>
+      <w:lvlText w:val="○"/>
+      <w:lvlJc w:val="left"/>
+      <w:pPr>
+        <w:ind w:left="1440" w:hanging="360"/>
+      </w:pPr>
+      <w:rPr>
+        <w:u w:val="none"/>
+      </w:rPr>
+    </w:lvl>
+    <w:lvl w:ilvl="2">
+      <w:start w:val="1"/>
+      <w:numFmt w:val="bullet"/>
+      <w:lvlText w:val="■"/>
+      <w:lvlJc w:val="left"/>
+      <w:pPr>
+        <w:ind w:left="2160" w:hanging="360"/>
+      </w:pPr>
+      <w:rPr>
+        <w:u w:val="none"/>
+      </w:rPr>
+    </w:lvl>
+    <w:lvl w:ilvl="3">
+      <w:start w:val="1"/>
+      <w:numFmt w:val="bullet"/>
+      <w:lvlText w:val="●"/>
+      <w:lvlJc w:val="left"/>
+      <w:pPr>
+        <w:ind w:left="2880" w:hanging="360"/>
+      </w:pPr>
+      <w:rPr>
+        <w:u w:val="none"/>
+      </w:rPr>
+    </w:lvl>
+    <w:lvl w:ilvl="4">
+      <w:start w:val="1"/>
+      <w:numFmt w:val="bullet"/>
+      <w:lvlText w:val="○"/>
+      <w:lvlJc w:val="left"/>
+      <w:pPr>
+        <w:ind w:left="3600" w:hanging="360"/>
+      </w:pPr>
+      <w:rPr>
+        <w:u w:val="none"/>
+      </w:rPr>
+    </w:lvl>
+    <w:lvl w:ilvl="5">
+      <w:start w:val="1"/>
+      <w:numFmt w:val="bullet"/>
+      <w:lvlText w:val="■"/>
+      <w:lvlJc w:val="left"/>
+      <w:pPr>
+        <w:ind w:left="4320" w:hanging="360"/>
+      </w:pPr>
+      <w:rPr>
+        <w:u w:val="none"/>
+      </w:rPr>
+    </w:lvl>
+    <w:lvl w:ilvl="6">
+      <w:start w:val="1"/>
+      <w:numFmt w:val="bullet"/>
+      <w:lvlText w:val="●"/>
+      <w:lvlJc w:val="left"/>
+      <w:pPr>
+        <w:ind w:left="5040" w:hanging="360"/>
+      </w:pPr>
+      <w:rPr>
+        <w:u w:val="none"/>
+      </w:rPr>
+    </w:lvl>
+    <w:lvl w:ilvl="7">
+      <w:start w:val="1"/>
+      <w:numFmt w:val="bullet"/>
+      <w:lvlText w:val="○"/>
+      <w:lvlJc w:val="left"/>
+      <w:pPr>
+        <w:ind w:left="5760" w:hanging="360"/>
+      </w:pPr>
+      <w:rPr>
+        <w:u w:val="none"/>
+      </w:rPr>
+    </w:lvl>
+    <w:lvl w:ilvl="8">
+      <w:start w:val="1"/>
+      <w:numFmt w:val="bullet"/>
+      <w:lvlText w:val="■"/>
+      <w:lvlJc w:val="left"/>
+      <w:pPr>
+        <w:ind w:left="6480" w:hanging="360"/>
+      </w:pPr>
+      <w:rPr>
+        <w:u w:val="none"/>
+      </w:rPr>
+    </w:lvl>
+  </w:abstractNum>
   <w:num w:numId="1">
     <w:abstractNumId w:val="1"/>
+  </w:num>
+  <w:num w:numId="2">
+    <w:abstractNumId w:val="2"/>
   </w:num>
 </w:numbering>
 </file>

</xml_diff>